<commit_message>
- Updated history file. - Updated help manual. - Item insertion and rename update now use the same file name filtering function. - When the tab bar was shown at bottom, and stretched across the entire window, the treeview wasn't sizing correctly. Fixed. - Changed title of filter dialog from 'Filter Results' to 'Filter Items'. - Fixed rename/hide extension bug.
</commit_message>
<xml_diff>
--- a/Documentation/Help Manual/Help Manual.docx
+++ b/Documentation/Help Manual/Help Manual.docx
@@ -4,18 +4,12 @@
   <w:body>
     <w:p>
       <w:pPr>
-        <w:pStyle w:val="Heading1"/>
         <w:jc w:val="center"/>
-        <w:rPr>
-          <w:color w:val="auto"/>
-          <w:sz w:val="96"/>
-          <w:szCs w:val="96"/>
-        </w:rPr>
-      </w:pPr>
-      <w:r>
-        <w:rPr>
-          <w:b w:val="0"/>
-          <w:bCs w:val="0"/>
+      </w:pPr>
+      <w:r>
+        <w:rPr>
+          <w:b/>
+          <w:bCs/>
           <w:noProof/>
           <w:sz w:val="96"/>
           <w:szCs w:val="96"/>
@@ -69,7 +63,7 @@
       </w:r>
       <w:r>
         <w:rPr>
-          <w:color w:val="auto"/>
+          <w:rFonts w:asciiTheme="majorHAnsi" w:hAnsiTheme="majorHAnsi"/>
           <w:sz w:val="96"/>
           <w:szCs w:val="96"/>
         </w:rPr>
@@ -78,17 +72,16 @@
     </w:p>
     <w:p>
       <w:pPr>
-        <w:pStyle w:val="Heading1"/>
         <w:jc w:val="center"/>
         <w:rPr>
-          <w:color w:val="auto"/>
+          <w:rFonts w:asciiTheme="majorHAnsi" w:hAnsiTheme="majorHAnsi"/>
           <w:sz w:val="72"/>
           <w:szCs w:val="72"/>
         </w:rPr>
       </w:pPr>
       <w:r>
         <w:rPr>
-          <w:color w:val="auto"/>
+          <w:rFonts w:asciiTheme="majorHAnsi" w:hAnsiTheme="majorHAnsi"/>
           <w:sz w:val="72"/>
           <w:szCs w:val="72"/>
         </w:rPr>
@@ -184,6 +177,10 @@
     <w:p>
       <w:pPr>
         <w:pStyle w:val="Heading2"/>
+        <w:rPr>
+          <w:sz w:val="32"/>
+          <w:szCs w:val="32"/>
+        </w:rPr>
       </w:pPr>
       <w:r>
         <w:rPr>
@@ -245,10 +242,1221 @@
         </w:rPr>
         <w:br w:type="page"/>
       </w:r>
+    </w:p>
+    <w:sdt>
+      <w:sdtPr>
+        <w:id w:val="9613422"/>
+        <w:docPartObj>
+          <w:docPartGallery w:val="Table of Contents"/>
+          <w:docPartUnique/>
+        </w:docPartObj>
+      </w:sdtPr>
+      <w:sdtEndPr>
+        <w:rPr>
+          <w:rFonts w:asciiTheme="minorHAnsi" w:eastAsiaTheme="minorHAnsi" w:hAnsiTheme="minorHAnsi" w:cstheme="minorBidi"/>
+          <w:b w:val="0"/>
+          <w:bCs w:val="0"/>
+          <w:color w:val="auto"/>
+          <w:sz w:val="22"/>
+          <w:szCs w:val="22"/>
+          <w:lang w:val="en-AU"/>
+        </w:rPr>
+      </w:sdtEndPr>
+      <w:sdtContent>
+        <w:p>
+          <w:pPr>
+            <w:pStyle w:val="TOCHeading"/>
+          </w:pPr>
+          <w:r>
+            <w:t>Contents</w:t>
+          </w:r>
+        </w:p>
+        <w:p>
+          <w:pPr>
+            <w:pStyle w:val="TOC2"/>
+            <w:tabs>
+              <w:tab w:val="right" w:leader="dot" w:pos="9016"/>
+            </w:tabs>
+            <w:rPr>
+              <w:rFonts w:eastAsiaTheme="minorEastAsia"/>
+              <w:noProof/>
+              <w:lang w:eastAsia="en-AU"/>
+            </w:rPr>
+          </w:pPr>
+          <w:r>
+            <w:fldChar w:fldCharType="begin"/>
+          </w:r>
+          <w:r>
+            <w:instrText xml:space="preserve"> TOC \o "1-3" \h \z \u </w:instrText>
+          </w:r>
+          <w:r>
+            <w:fldChar w:fldCharType="separate"/>
+          </w:r>
+          <w:hyperlink w:anchor="_Toc267247994" w:history="1">
+            <w:r>
+              <w:rPr>
+                <w:rStyle w:val="Hyperlink"/>
+                <w:noProof/>
+              </w:rPr>
+              <w:t>Introduction</w:t>
+            </w:r>
+            <w:r>
+              <w:rPr>
+                <w:noProof/>
+                <w:webHidden/>
+              </w:rPr>
+              <w:tab/>
+            </w:r>
+            <w:r>
+              <w:rPr>
+                <w:noProof/>
+                <w:webHidden/>
+              </w:rPr>
+              <w:fldChar w:fldCharType="begin"/>
+            </w:r>
+            <w:r>
+              <w:rPr>
+                <w:noProof/>
+                <w:webHidden/>
+              </w:rPr>
+              <w:instrText xml:space="preserve"> PAGEREF _Toc267247994 \h </w:instrText>
+            </w:r>
+            <w:r>
+              <w:rPr>
+                <w:noProof/>
+                <w:webHidden/>
+              </w:rPr>
+            </w:r>
+            <w:r>
+              <w:rPr>
+                <w:noProof/>
+                <w:webHidden/>
+              </w:rPr>
+              <w:fldChar w:fldCharType="separate"/>
+            </w:r>
+            <w:r>
+              <w:rPr>
+                <w:noProof/>
+                <w:webHidden/>
+              </w:rPr>
+              <w:t>3</w:t>
+            </w:r>
+            <w:r>
+              <w:rPr>
+                <w:noProof/>
+                <w:webHidden/>
+              </w:rPr>
+              <w:fldChar w:fldCharType="end"/>
+            </w:r>
+          </w:hyperlink>
+        </w:p>
+        <w:p>
+          <w:pPr>
+            <w:pStyle w:val="TOC2"/>
+            <w:tabs>
+              <w:tab w:val="right" w:leader="dot" w:pos="9016"/>
+            </w:tabs>
+            <w:rPr>
+              <w:rFonts w:eastAsiaTheme="minorEastAsia"/>
+              <w:noProof/>
+              <w:lang w:eastAsia="en-AU"/>
+            </w:rPr>
+          </w:pPr>
+          <w:hyperlink w:anchor="_Toc267247995" w:history="1">
+            <w:r>
+              <w:rPr>
+                <w:rStyle w:val="Hyperlink"/>
+                <w:noProof/>
+              </w:rPr>
+              <w:t>Keyboard Shortcuts</w:t>
+            </w:r>
+            <w:r>
+              <w:rPr>
+                <w:noProof/>
+                <w:webHidden/>
+              </w:rPr>
+              <w:tab/>
+            </w:r>
+            <w:r>
+              <w:rPr>
+                <w:noProof/>
+                <w:webHidden/>
+              </w:rPr>
+              <w:fldChar w:fldCharType="begin"/>
+            </w:r>
+            <w:r>
+              <w:rPr>
+                <w:noProof/>
+                <w:webHidden/>
+              </w:rPr>
+              <w:instrText xml:space="preserve"> PAGEREF _Toc267247995 \h </w:instrText>
+            </w:r>
+            <w:r>
+              <w:rPr>
+                <w:noProof/>
+                <w:webHidden/>
+              </w:rPr>
+            </w:r>
+            <w:r>
+              <w:rPr>
+                <w:noProof/>
+                <w:webHidden/>
+              </w:rPr>
+              <w:fldChar w:fldCharType="separate"/>
+            </w:r>
+            <w:r>
+              <w:rPr>
+                <w:noProof/>
+                <w:webHidden/>
+              </w:rPr>
+              <w:t>3</w:t>
+            </w:r>
+            <w:r>
+              <w:rPr>
+                <w:noProof/>
+                <w:webHidden/>
+              </w:rPr>
+              <w:fldChar w:fldCharType="end"/>
+            </w:r>
+          </w:hyperlink>
+        </w:p>
+        <w:p>
+          <w:pPr>
+            <w:pStyle w:val="TOC2"/>
+            <w:tabs>
+              <w:tab w:val="right" w:leader="dot" w:pos="9016"/>
+            </w:tabs>
+            <w:rPr>
+              <w:rFonts w:eastAsiaTheme="minorEastAsia"/>
+              <w:noProof/>
+              <w:lang w:eastAsia="en-AU"/>
+            </w:rPr>
+          </w:pPr>
+          <w:hyperlink w:anchor="_Toc267247996" w:history="1">
+            <w:r>
+              <w:rPr>
+                <w:rStyle w:val="Hyperlink"/>
+                <w:noProof/>
+              </w:rPr>
+              <w:t>Options Dialog</w:t>
+            </w:r>
+            <w:r>
+              <w:rPr>
+                <w:noProof/>
+                <w:webHidden/>
+              </w:rPr>
+              <w:tab/>
+            </w:r>
+            <w:r>
+              <w:rPr>
+                <w:noProof/>
+                <w:webHidden/>
+              </w:rPr>
+              <w:fldChar w:fldCharType="begin"/>
+            </w:r>
+            <w:r>
+              <w:rPr>
+                <w:noProof/>
+                <w:webHidden/>
+              </w:rPr>
+              <w:instrText xml:space="preserve"> PAGEREF _Toc267247996 \h </w:instrText>
+            </w:r>
+            <w:r>
+              <w:rPr>
+                <w:noProof/>
+                <w:webHidden/>
+              </w:rPr>
+            </w:r>
+            <w:r>
+              <w:rPr>
+                <w:noProof/>
+                <w:webHidden/>
+              </w:rPr>
+              <w:fldChar w:fldCharType="separate"/>
+            </w:r>
+            <w:r>
+              <w:rPr>
+                <w:noProof/>
+                <w:webHidden/>
+              </w:rPr>
+              <w:t>4</w:t>
+            </w:r>
+            <w:r>
+              <w:rPr>
+                <w:noProof/>
+                <w:webHidden/>
+              </w:rPr>
+              <w:fldChar w:fldCharType="end"/>
+            </w:r>
+          </w:hyperlink>
+        </w:p>
+        <w:p>
+          <w:pPr>
+            <w:pStyle w:val="TOC2"/>
+            <w:tabs>
+              <w:tab w:val="right" w:leader="dot" w:pos="9016"/>
+            </w:tabs>
+            <w:rPr>
+              <w:rFonts w:eastAsiaTheme="minorEastAsia"/>
+              <w:noProof/>
+              <w:lang w:eastAsia="en-AU"/>
+            </w:rPr>
+          </w:pPr>
+          <w:hyperlink w:anchor="_Toc267247997" w:history="1">
+            <w:r>
+              <w:rPr>
+                <w:rStyle w:val="Hyperlink"/>
+                <w:noProof/>
+              </w:rPr>
+              <w:t>General tab</w:t>
+            </w:r>
+            <w:r>
+              <w:rPr>
+                <w:noProof/>
+                <w:webHidden/>
+              </w:rPr>
+              <w:tab/>
+            </w:r>
+            <w:r>
+              <w:rPr>
+                <w:noProof/>
+                <w:webHidden/>
+              </w:rPr>
+              <w:fldChar w:fldCharType="begin"/>
+            </w:r>
+            <w:r>
+              <w:rPr>
+                <w:noProof/>
+                <w:webHidden/>
+              </w:rPr>
+              <w:instrText xml:space="preserve"> PAGEREF _Toc267247997 \h </w:instrText>
+            </w:r>
+            <w:r>
+              <w:rPr>
+                <w:noProof/>
+                <w:webHidden/>
+              </w:rPr>
+            </w:r>
+            <w:r>
+              <w:rPr>
+                <w:noProof/>
+                <w:webHidden/>
+              </w:rPr>
+              <w:fldChar w:fldCharType="separate"/>
+            </w:r>
+            <w:r>
+              <w:rPr>
+                <w:noProof/>
+                <w:webHidden/>
+              </w:rPr>
+              <w:t>4</w:t>
+            </w:r>
+            <w:r>
+              <w:rPr>
+                <w:noProof/>
+                <w:webHidden/>
+              </w:rPr>
+              <w:fldChar w:fldCharType="end"/>
+            </w:r>
+          </w:hyperlink>
+        </w:p>
+        <w:p>
+          <w:pPr>
+            <w:pStyle w:val="TOC3"/>
+            <w:tabs>
+              <w:tab w:val="right" w:leader="dot" w:pos="9016"/>
+            </w:tabs>
+            <w:rPr>
+              <w:rFonts w:eastAsiaTheme="minorEastAsia"/>
+              <w:noProof/>
+              <w:lang w:eastAsia="en-AU"/>
+            </w:rPr>
+          </w:pPr>
+          <w:hyperlink w:anchor="_Toc267247998" w:history="1">
+            <w:r>
+              <w:rPr>
+                <w:rStyle w:val="Hyperlink"/>
+                <w:noProof/>
+              </w:rPr>
+              <w:t>On Startup</w:t>
+            </w:r>
+            <w:r>
+              <w:rPr>
+                <w:noProof/>
+                <w:webHidden/>
+              </w:rPr>
+              <w:tab/>
+            </w:r>
+            <w:r>
+              <w:rPr>
+                <w:noProof/>
+                <w:webHidden/>
+              </w:rPr>
+              <w:fldChar w:fldCharType="begin"/>
+            </w:r>
+            <w:r>
+              <w:rPr>
+                <w:noProof/>
+                <w:webHidden/>
+              </w:rPr>
+              <w:instrText xml:space="preserve"> PAGEREF _Toc267247998 \h </w:instrText>
+            </w:r>
+            <w:r>
+              <w:rPr>
+                <w:noProof/>
+                <w:webHidden/>
+              </w:rPr>
+            </w:r>
+            <w:r>
+              <w:rPr>
+                <w:noProof/>
+                <w:webHidden/>
+              </w:rPr>
+              <w:fldChar w:fldCharType="separate"/>
+            </w:r>
+            <w:r>
+              <w:rPr>
+                <w:noProof/>
+                <w:webHidden/>
+              </w:rPr>
+              <w:t>5</w:t>
+            </w:r>
+            <w:r>
+              <w:rPr>
+                <w:noProof/>
+                <w:webHidden/>
+              </w:rPr>
+              <w:fldChar w:fldCharType="end"/>
+            </w:r>
+          </w:hyperlink>
+        </w:p>
+        <w:p>
+          <w:pPr>
+            <w:pStyle w:val="TOC3"/>
+            <w:tabs>
+              <w:tab w:val="right" w:leader="dot" w:pos="9016"/>
+            </w:tabs>
+            <w:rPr>
+              <w:rFonts w:eastAsiaTheme="minorEastAsia"/>
+              <w:noProof/>
+              <w:lang w:eastAsia="en-AU"/>
+            </w:rPr>
+          </w:pPr>
+          <w:hyperlink w:anchor="_Toc267247999" w:history="1">
+            <w:r>
+              <w:rPr>
+                <w:rStyle w:val="Hyperlink"/>
+                <w:noProof/>
+              </w:rPr>
+              <w:t>Default File Manager</w:t>
+            </w:r>
+            <w:r>
+              <w:rPr>
+                <w:noProof/>
+                <w:webHidden/>
+              </w:rPr>
+              <w:tab/>
+            </w:r>
+            <w:r>
+              <w:rPr>
+                <w:noProof/>
+                <w:webHidden/>
+              </w:rPr>
+              <w:fldChar w:fldCharType="begin"/>
+            </w:r>
+            <w:r>
+              <w:rPr>
+                <w:noProof/>
+                <w:webHidden/>
+              </w:rPr>
+              <w:instrText xml:space="preserve"> PAGEREF _Toc267247999 \h </w:instrText>
+            </w:r>
+            <w:r>
+              <w:rPr>
+                <w:noProof/>
+                <w:webHidden/>
+              </w:rPr>
+            </w:r>
+            <w:r>
+              <w:rPr>
+                <w:noProof/>
+                <w:webHidden/>
+              </w:rPr>
+              <w:fldChar w:fldCharType="separate"/>
+            </w:r>
+            <w:r>
+              <w:rPr>
+                <w:noProof/>
+                <w:webHidden/>
+              </w:rPr>
+              <w:t>5</w:t>
+            </w:r>
+            <w:r>
+              <w:rPr>
+                <w:noProof/>
+                <w:webHidden/>
+              </w:rPr>
+              <w:fldChar w:fldCharType="end"/>
+            </w:r>
+          </w:hyperlink>
+        </w:p>
+        <w:p>
+          <w:pPr>
+            <w:pStyle w:val="TOC3"/>
+            <w:tabs>
+              <w:tab w:val="right" w:leader="dot" w:pos="9016"/>
+            </w:tabs>
+            <w:rPr>
+              <w:rFonts w:eastAsiaTheme="minorEastAsia"/>
+              <w:noProof/>
+              <w:lang w:eastAsia="en-AU"/>
+            </w:rPr>
+          </w:pPr>
+          <w:hyperlink w:anchor="_Toc267248000" w:history="1">
+            <w:r>
+              <w:rPr>
+                <w:rStyle w:val="Hyperlink"/>
+                <w:noProof/>
+              </w:rPr>
+              <w:t>General Settings</w:t>
+            </w:r>
+            <w:r>
+              <w:rPr>
+                <w:noProof/>
+                <w:webHidden/>
+              </w:rPr>
+              <w:tab/>
+            </w:r>
+            <w:r>
+              <w:rPr>
+                <w:noProof/>
+                <w:webHidden/>
+              </w:rPr>
+              <w:fldChar w:fldCharType="begin"/>
+            </w:r>
+            <w:r>
+              <w:rPr>
+                <w:noProof/>
+                <w:webHidden/>
+              </w:rPr>
+              <w:instrText xml:space="preserve"> PAGEREF _Toc267248000 \h </w:instrText>
+            </w:r>
+            <w:r>
+              <w:rPr>
+                <w:noProof/>
+                <w:webHidden/>
+              </w:rPr>
+            </w:r>
+            <w:r>
+              <w:rPr>
+                <w:noProof/>
+                <w:webHidden/>
+              </w:rPr>
+              <w:fldChar w:fldCharType="separate"/>
+            </w:r>
+            <w:r>
+              <w:rPr>
+                <w:noProof/>
+                <w:webHidden/>
+              </w:rPr>
+              <w:t>6</w:t>
+            </w:r>
+            <w:r>
+              <w:rPr>
+                <w:noProof/>
+                <w:webHidden/>
+              </w:rPr>
+              <w:fldChar w:fldCharType="end"/>
+            </w:r>
+          </w:hyperlink>
+        </w:p>
+        <w:p>
+          <w:pPr>
+            <w:pStyle w:val="TOC3"/>
+            <w:tabs>
+              <w:tab w:val="right" w:leader="dot" w:pos="9016"/>
+            </w:tabs>
+            <w:rPr>
+              <w:rFonts w:eastAsiaTheme="minorEastAsia"/>
+              <w:noProof/>
+              <w:lang w:eastAsia="en-AU"/>
+            </w:rPr>
+          </w:pPr>
+          <w:hyperlink w:anchor="_Toc267248001" w:history="1">
+            <w:r>
+              <w:rPr>
+                <w:rStyle w:val="Hyperlink"/>
+                <w:noProof/>
+              </w:rPr>
+              <w:t>Language</w:t>
+            </w:r>
+            <w:r>
+              <w:rPr>
+                <w:noProof/>
+                <w:webHidden/>
+              </w:rPr>
+              <w:tab/>
+            </w:r>
+            <w:r>
+              <w:rPr>
+                <w:noProof/>
+                <w:webHidden/>
+              </w:rPr>
+              <w:fldChar w:fldCharType="begin"/>
+            </w:r>
+            <w:r>
+              <w:rPr>
+                <w:noProof/>
+                <w:webHidden/>
+              </w:rPr>
+              <w:instrText xml:space="preserve"> PAGEREF _Toc267248001 \h </w:instrText>
+            </w:r>
+            <w:r>
+              <w:rPr>
+                <w:noProof/>
+                <w:webHidden/>
+              </w:rPr>
+            </w:r>
+            <w:r>
+              <w:rPr>
+                <w:noProof/>
+                <w:webHidden/>
+              </w:rPr>
+              <w:fldChar w:fldCharType="separate"/>
+            </w:r>
+            <w:r>
+              <w:rPr>
+                <w:noProof/>
+                <w:webHidden/>
+              </w:rPr>
+              <w:t>6</w:t>
+            </w:r>
+            <w:r>
+              <w:rPr>
+                <w:noProof/>
+                <w:webHidden/>
+              </w:rPr>
+              <w:fldChar w:fldCharType="end"/>
+            </w:r>
+          </w:hyperlink>
+        </w:p>
+        <w:p>
+          <w:pPr>
+            <w:pStyle w:val="TOC2"/>
+            <w:tabs>
+              <w:tab w:val="right" w:leader="dot" w:pos="9016"/>
+            </w:tabs>
+            <w:rPr>
+              <w:rFonts w:eastAsiaTheme="minorEastAsia"/>
+              <w:noProof/>
+              <w:lang w:eastAsia="en-AU"/>
+            </w:rPr>
+          </w:pPr>
+          <w:hyperlink w:anchor="_Toc267248002" w:history="1">
+            <w:r>
+              <w:rPr>
+                <w:rStyle w:val="Hyperlink"/>
+                <w:noProof/>
+              </w:rPr>
+              <w:t>Files and Folders tab</w:t>
+            </w:r>
+            <w:r>
+              <w:rPr>
+                <w:noProof/>
+                <w:webHidden/>
+              </w:rPr>
+              <w:tab/>
+            </w:r>
+            <w:r>
+              <w:rPr>
+                <w:noProof/>
+                <w:webHidden/>
+              </w:rPr>
+              <w:fldChar w:fldCharType="begin"/>
+            </w:r>
+            <w:r>
+              <w:rPr>
+                <w:noProof/>
+                <w:webHidden/>
+              </w:rPr>
+              <w:instrText xml:space="preserve"> PAGEREF _Toc267248002 \h </w:instrText>
+            </w:r>
+            <w:r>
+              <w:rPr>
+                <w:noProof/>
+                <w:webHidden/>
+              </w:rPr>
+            </w:r>
+            <w:r>
+              <w:rPr>
+                <w:noProof/>
+                <w:webHidden/>
+              </w:rPr>
+              <w:fldChar w:fldCharType="separate"/>
+            </w:r>
+            <w:r>
+              <w:rPr>
+                <w:noProof/>
+                <w:webHidden/>
+              </w:rPr>
+              <w:t>6</w:t>
+            </w:r>
+            <w:r>
+              <w:rPr>
+                <w:noProof/>
+                <w:webHidden/>
+              </w:rPr>
+              <w:fldChar w:fldCharType="end"/>
+            </w:r>
+          </w:hyperlink>
+        </w:p>
+        <w:p>
+          <w:pPr>
+            <w:pStyle w:val="TOC2"/>
+            <w:tabs>
+              <w:tab w:val="right" w:leader="dot" w:pos="9016"/>
+            </w:tabs>
+            <w:rPr>
+              <w:rFonts w:eastAsiaTheme="minorEastAsia"/>
+              <w:noProof/>
+              <w:lang w:eastAsia="en-AU"/>
+            </w:rPr>
+          </w:pPr>
+          <w:hyperlink w:anchor="_Toc267248003" w:history="1">
+            <w:r>
+              <w:rPr>
+                <w:rStyle w:val="Hyperlink"/>
+                <w:noProof/>
+              </w:rPr>
+              <w:t>Window tab</w:t>
+            </w:r>
+            <w:r>
+              <w:rPr>
+                <w:noProof/>
+                <w:webHidden/>
+              </w:rPr>
+              <w:tab/>
+            </w:r>
+            <w:r>
+              <w:rPr>
+                <w:noProof/>
+                <w:webHidden/>
+              </w:rPr>
+              <w:fldChar w:fldCharType="begin"/>
+            </w:r>
+            <w:r>
+              <w:rPr>
+                <w:noProof/>
+                <w:webHidden/>
+              </w:rPr>
+              <w:instrText xml:space="preserve"> PAGEREF _Toc267248003 \h </w:instrText>
+            </w:r>
+            <w:r>
+              <w:rPr>
+                <w:noProof/>
+                <w:webHidden/>
+              </w:rPr>
+            </w:r>
+            <w:r>
+              <w:rPr>
+                <w:noProof/>
+                <w:webHidden/>
+              </w:rPr>
+              <w:fldChar w:fldCharType="separate"/>
+            </w:r>
+            <w:r>
+              <w:rPr>
+                <w:noProof/>
+                <w:webHidden/>
+              </w:rPr>
+              <w:t>8</w:t>
+            </w:r>
+            <w:r>
+              <w:rPr>
+                <w:noProof/>
+                <w:webHidden/>
+              </w:rPr>
+              <w:fldChar w:fldCharType="end"/>
+            </w:r>
+          </w:hyperlink>
+        </w:p>
+        <w:p>
+          <w:pPr>
+            <w:pStyle w:val="TOC3"/>
+            <w:tabs>
+              <w:tab w:val="right" w:leader="dot" w:pos="9016"/>
+            </w:tabs>
+            <w:rPr>
+              <w:rFonts w:eastAsiaTheme="minorEastAsia"/>
+              <w:noProof/>
+              <w:lang w:eastAsia="en-AU"/>
+            </w:rPr>
+          </w:pPr>
+          <w:hyperlink w:anchor="_Toc267248004" w:history="1">
+            <w:r>
+              <w:rPr>
+                <w:rStyle w:val="Hyperlink"/>
+                <w:noProof/>
+              </w:rPr>
+              <w:t>General</w:t>
+            </w:r>
+            <w:r>
+              <w:rPr>
+                <w:noProof/>
+                <w:webHidden/>
+              </w:rPr>
+              <w:tab/>
+            </w:r>
+            <w:r>
+              <w:rPr>
+                <w:noProof/>
+                <w:webHidden/>
+              </w:rPr>
+              <w:fldChar w:fldCharType="begin"/>
+            </w:r>
+            <w:r>
+              <w:rPr>
+                <w:noProof/>
+                <w:webHidden/>
+              </w:rPr>
+              <w:instrText xml:space="preserve"> PAGEREF _Toc267248004 \h </w:instrText>
+            </w:r>
+            <w:r>
+              <w:rPr>
+                <w:noProof/>
+                <w:webHidden/>
+              </w:rPr>
+            </w:r>
+            <w:r>
+              <w:rPr>
+                <w:noProof/>
+                <w:webHidden/>
+              </w:rPr>
+              <w:fldChar w:fldCharType="separate"/>
+            </w:r>
+            <w:r>
+              <w:rPr>
+                <w:noProof/>
+                <w:webHidden/>
+              </w:rPr>
+              <w:t>8</w:t>
+            </w:r>
+            <w:r>
+              <w:rPr>
+                <w:noProof/>
+                <w:webHidden/>
+              </w:rPr>
+              <w:fldChar w:fldCharType="end"/>
+            </w:r>
+          </w:hyperlink>
+        </w:p>
+        <w:p>
+          <w:pPr>
+            <w:pStyle w:val="TOC3"/>
+            <w:tabs>
+              <w:tab w:val="right" w:leader="dot" w:pos="9016"/>
+            </w:tabs>
+            <w:rPr>
+              <w:rFonts w:eastAsiaTheme="minorEastAsia"/>
+              <w:noProof/>
+              <w:lang w:eastAsia="en-AU"/>
+            </w:rPr>
+          </w:pPr>
+          <w:hyperlink w:anchor="_Toc267248005" w:history="1">
+            <w:r>
+              <w:rPr>
+                <w:rStyle w:val="Hyperlink"/>
+                <w:noProof/>
+              </w:rPr>
+              <w:t>Listview</w:t>
+            </w:r>
+            <w:r>
+              <w:rPr>
+                <w:noProof/>
+                <w:webHidden/>
+              </w:rPr>
+              <w:tab/>
+            </w:r>
+            <w:r>
+              <w:rPr>
+                <w:noProof/>
+                <w:webHidden/>
+              </w:rPr>
+              <w:fldChar w:fldCharType="begin"/>
+            </w:r>
+            <w:r>
+              <w:rPr>
+                <w:noProof/>
+                <w:webHidden/>
+              </w:rPr>
+              <w:instrText xml:space="preserve"> PAGEREF _Toc267248005 \h </w:instrText>
+            </w:r>
+            <w:r>
+              <w:rPr>
+                <w:noProof/>
+                <w:webHidden/>
+              </w:rPr>
+            </w:r>
+            <w:r>
+              <w:rPr>
+                <w:noProof/>
+                <w:webHidden/>
+              </w:rPr>
+              <w:fldChar w:fldCharType="separate"/>
+            </w:r>
+            <w:r>
+              <w:rPr>
+                <w:noProof/>
+                <w:webHidden/>
+              </w:rPr>
+              <w:t>9</w:t>
+            </w:r>
+            <w:r>
+              <w:rPr>
+                <w:noProof/>
+                <w:webHidden/>
+              </w:rPr>
+              <w:fldChar w:fldCharType="end"/>
+            </w:r>
+          </w:hyperlink>
+        </w:p>
+        <w:p>
+          <w:pPr>
+            <w:pStyle w:val="TOC2"/>
+            <w:tabs>
+              <w:tab w:val="right" w:leader="dot" w:pos="9016"/>
+            </w:tabs>
+            <w:rPr>
+              <w:rFonts w:eastAsiaTheme="minorEastAsia"/>
+              <w:noProof/>
+              <w:lang w:eastAsia="en-AU"/>
+            </w:rPr>
+          </w:pPr>
+          <w:hyperlink w:anchor="_Toc267248006" w:history="1">
+            <w:r>
+              <w:rPr>
+                <w:rStyle w:val="Hyperlink"/>
+                <w:noProof/>
+              </w:rPr>
+              <w:t>Default Settings tab</w:t>
+            </w:r>
+            <w:r>
+              <w:rPr>
+                <w:noProof/>
+                <w:webHidden/>
+              </w:rPr>
+              <w:tab/>
+            </w:r>
+            <w:r>
+              <w:rPr>
+                <w:noProof/>
+                <w:webHidden/>
+              </w:rPr>
+              <w:fldChar w:fldCharType="begin"/>
+            </w:r>
+            <w:r>
+              <w:rPr>
+                <w:noProof/>
+                <w:webHidden/>
+              </w:rPr>
+              <w:instrText xml:space="preserve"> PAGEREF _Toc267248006 \h </w:instrText>
+            </w:r>
+            <w:r>
+              <w:rPr>
+                <w:noProof/>
+                <w:webHidden/>
+              </w:rPr>
+            </w:r>
+            <w:r>
+              <w:rPr>
+                <w:noProof/>
+                <w:webHidden/>
+              </w:rPr>
+              <w:fldChar w:fldCharType="separate"/>
+            </w:r>
+            <w:r>
+              <w:rPr>
+                <w:noProof/>
+                <w:webHidden/>
+              </w:rPr>
+              <w:t>9</w:t>
+            </w:r>
+            <w:r>
+              <w:rPr>
+                <w:noProof/>
+                <w:webHidden/>
+              </w:rPr>
+              <w:fldChar w:fldCharType="end"/>
+            </w:r>
+          </w:hyperlink>
+        </w:p>
+        <w:p>
+          <w:pPr>
+            <w:pStyle w:val="TOC2"/>
+            <w:tabs>
+              <w:tab w:val="right" w:leader="dot" w:pos="9016"/>
+            </w:tabs>
+            <w:rPr>
+              <w:rFonts w:eastAsiaTheme="minorEastAsia"/>
+              <w:noProof/>
+              <w:lang w:eastAsia="en-AU"/>
+            </w:rPr>
+          </w:pPr>
+          <w:hyperlink w:anchor="_Toc267248007" w:history="1">
+            <w:r>
+              <w:rPr>
+                <w:rStyle w:val="Hyperlink"/>
+                <w:noProof/>
+              </w:rPr>
+              <w:t>Tabs tab</w:t>
+            </w:r>
+            <w:r>
+              <w:rPr>
+                <w:noProof/>
+                <w:webHidden/>
+              </w:rPr>
+              <w:tab/>
+            </w:r>
+            <w:r>
+              <w:rPr>
+                <w:noProof/>
+                <w:webHidden/>
+              </w:rPr>
+              <w:fldChar w:fldCharType="begin"/>
+            </w:r>
+            <w:r>
+              <w:rPr>
+                <w:noProof/>
+                <w:webHidden/>
+              </w:rPr>
+              <w:instrText xml:space="preserve"> PAGEREF _Toc267248007 \h </w:instrText>
+            </w:r>
+            <w:r>
+              <w:rPr>
+                <w:noProof/>
+                <w:webHidden/>
+              </w:rPr>
+            </w:r>
+            <w:r>
+              <w:rPr>
+                <w:noProof/>
+                <w:webHidden/>
+              </w:rPr>
+              <w:fldChar w:fldCharType="separate"/>
+            </w:r>
+            <w:r>
+              <w:rPr>
+                <w:noProof/>
+                <w:webHidden/>
+              </w:rPr>
+              <w:t>10</w:t>
+            </w:r>
+            <w:r>
+              <w:rPr>
+                <w:noProof/>
+                <w:webHidden/>
+              </w:rPr>
+              <w:fldChar w:fldCharType="end"/>
+            </w:r>
+          </w:hyperlink>
+        </w:p>
+        <w:p>
+          <w:pPr>
+            <w:pStyle w:val="TOC2"/>
+            <w:tabs>
+              <w:tab w:val="right" w:leader="dot" w:pos="9016"/>
+            </w:tabs>
+            <w:rPr>
+              <w:rFonts w:eastAsiaTheme="minorEastAsia"/>
+              <w:noProof/>
+              <w:lang w:eastAsia="en-AU"/>
+            </w:rPr>
+          </w:pPr>
+          <w:hyperlink w:anchor="_Toc267248008" w:history="1">
+            <w:r>
+              <w:rPr>
+                <w:rStyle w:val="Hyperlink"/>
+                <w:noProof/>
+              </w:rPr>
+              <w:t>FAQ</w:t>
+            </w:r>
+            <w:r>
+              <w:rPr>
+                <w:noProof/>
+                <w:webHidden/>
+              </w:rPr>
+              <w:tab/>
+            </w:r>
+            <w:r>
+              <w:rPr>
+                <w:noProof/>
+                <w:webHidden/>
+              </w:rPr>
+              <w:fldChar w:fldCharType="begin"/>
+            </w:r>
+            <w:r>
+              <w:rPr>
+                <w:noProof/>
+                <w:webHidden/>
+              </w:rPr>
+              <w:instrText xml:space="preserve"> PAGEREF _Toc267248008 \h </w:instrText>
+            </w:r>
+            <w:r>
+              <w:rPr>
+                <w:noProof/>
+                <w:webHidden/>
+              </w:rPr>
+            </w:r>
+            <w:r>
+              <w:rPr>
+                <w:noProof/>
+                <w:webHidden/>
+              </w:rPr>
+              <w:fldChar w:fldCharType="separate"/>
+            </w:r>
+            <w:r>
+              <w:rPr>
+                <w:noProof/>
+                <w:webHidden/>
+              </w:rPr>
+              <w:t>10</w:t>
+            </w:r>
+            <w:r>
+              <w:rPr>
+                <w:noProof/>
+                <w:webHidden/>
+              </w:rPr>
+              <w:fldChar w:fldCharType="end"/>
+            </w:r>
+          </w:hyperlink>
+        </w:p>
+        <w:p>
+          <w:pPr>
+            <w:pStyle w:val="TOC2"/>
+            <w:tabs>
+              <w:tab w:val="right" w:leader="dot" w:pos="9016"/>
+            </w:tabs>
+            <w:rPr>
+              <w:rFonts w:eastAsiaTheme="minorEastAsia"/>
+              <w:noProof/>
+              <w:lang w:eastAsia="en-AU"/>
+            </w:rPr>
+          </w:pPr>
+          <w:hyperlink w:anchor="_Toc267248009" w:history="1">
+            <w:r>
+              <w:rPr>
+                <w:rStyle w:val="Hyperlink"/>
+                <w:noProof/>
+              </w:rPr>
+              <w:t>Technical FAQ</w:t>
+            </w:r>
+            <w:r>
+              <w:rPr>
+                <w:noProof/>
+                <w:webHidden/>
+              </w:rPr>
+              <w:tab/>
+            </w:r>
+            <w:r>
+              <w:rPr>
+                <w:noProof/>
+                <w:webHidden/>
+              </w:rPr>
+              <w:fldChar w:fldCharType="begin"/>
+            </w:r>
+            <w:r>
+              <w:rPr>
+                <w:noProof/>
+                <w:webHidden/>
+              </w:rPr>
+              <w:instrText xml:space="preserve"> PAGEREF _Toc267248009 \h </w:instrText>
+            </w:r>
+            <w:r>
+              <w:rPr>
+                <w:noProof/>
+                <w:webHidden/>
+              </w:rPr>
+            </w:r>
+            <w:r>
+              <w:rPr>
+                <w:noProof/>
+                <w:webHidden/>
+              </w:rPr>
+              <w:fldChar w:fldCharType="separate"/>
+            </w:r>
+            <w:r>
+              <w:rPr>
+                <w:noProof/>
+                <w:webHidden/>
+              </w:rPr>
+              <w:t>11</w:t>
+            </w:r>
+            <w:r>
+              <w:rPr>
+                <w:noProof/>
+                <w:webHidden/>
+              </w:rPr>
+              <w:fldChar w:fldCharType="end"/>
+            </w:r>
+          </w:hyperlink>
+        </w:p>
+        <w:p>
+          <w:r>
+            <w:fldChar w:fldCharType="end"/>
+          </w:r>
+        </w:p>
+      </w:sdtContent>
+    </w:sdt>
+    <w:p>
+      <w:pPr>
+        <w:pStyle w:val="Heading2"/>
+      </w:pPr>
+    </w:p>
+    <w:p>
+      <w:pPr>
+        <w:rPr>
+          <w:rFonts w:asciiTheme="majorHAnsi" w:eastAsiaTheme="majorEastAsia" w:hAnsiTheme="majorHAnsi" w:cstheme="majorBidi"/>
+          <w:b/>
+          <w:bCs/>
+          <w:color w:val="4F81BD" w:themeColor="accent1"/>
+          <w:sz w:val="26"/>
+          <w:szCs w:val="26"/>
+        </w:rPr>
+      </w:pPr>
+      <w:r>
+        <w:br w:type="page"/>
+      </w:r>
+    </w:p>
+    <w:p>
+      <w:pPr>
+        <w:pStyle w:val="Heading2"/>
+      </w:pPr>
+      <w:bookmarkStart w:id="0" w:name="_Toc267247994"/>
       <w:r>
         <w:lastRenderedPageBreak/>
+        <w:t>Introduction</w:t>
+      </w:r>
+      <w:bookmarkEnd w:id="0"/>
+    </w:p>
+    <w:p>
+      <w:r>
+        <w:t>Explorer++ is...</w:t>
+      </w:r>
+    </w:p>
+    <w:p>
+      <w:r>
+        <w:t>Supported operating systems (32-bit and 64-bit): Windows XP, Vista and 7.</w:t>
+      </w:r>
+    </w:p>
+    <w:p>
+      <w:pPr>
+        <w:pStyle w:val="Heading2"/>
+      </w:pPr>
+      <w:bookmarkStart w:id="1" w:name="_Toc267247995"/>
+      <w:r>
         <w:t>Keyboard Shortcuts</w:t>
       </w:r>
+      <w:bookmarkEnd w:id="1"/>
     </w:p>
     <w:tbl>
       <w:tblPr>
@@ -335,13 +1543,8 @@
             <w:tcW w:w="4621" w:type="dxa"/>
           </w:tcPr>
           <w:p>
-            <w:proofErr w:type="spellStart"/>
-            <w:r>
-              <w:t>Alt+Left</w:t>
-            </w:r>
-            <w:proofErr w:type="spellEnd"/>
-            <w:r>
-              <w:t xml:space="preserve"> Arrow</w:t>
+            <w:r>
+              <w:t>Alt+Left Arrow</w:t>
             </w:r>
           </w:p>
         </w:tc>
@@ -362,13 +1565,8 @@
             <w:tcW w:w="4621" w:type="dxa"/>
           </w:tcPr>
           <w:p>
-            <w:proofErr w:type="spellStart"/>
-            <w:r>
-              <w:t>Alt+Right</w:t>
-            </w:r>
-            <w:proofErr w:type="spellEnd"/>
-            <w:r>
-              <w:t xml:space="preserve"> Arrow</w:t>
+            <w:r>
+              <w:t>Alt+Right Arrow</w:t>
             </w:r>
           </w:p>
         </w:tc>
@@ -380,17 +1578,17 @@
           </w:tcPr>
           <w:p>
             <w:r>
-              <w:t>Up</w:t>
-            </w:r>
-          </w:p>
-        </w:tc>
-        <w:tc>
-          <w:tcPr>
-            <w:tcW w:w="4621" w:type="dxa"/>
-          </w:tcPr>
-          <w:p>
-            <w:r>
-              <w:t>Backspace</w:t>
+              <w:t>Go to default tab directory</w:t>
+            </w:r>
+          </w:p>
+        </w:tc>
+        <w:tc>
+          <w:tcPr>
+            <w:tcW w:w="4621" w:type="dxa"/>
+          </w:tcPr>
+          <w:p>
+            <w:r>
+              <w:t>Alt+Home</w:t>
             </w:r>
           </w:p>
         </w:tc>
@@ -402,31 +1600,78 @@
           </w:tcPr>
           <w:p>
             <w:r>
-              <w:t>Refresh</w:t>
-            </w:r>
-          </w:p>
-        </w:tc>
-        <w:tc>
-          <w:tcPr>
-            <w:tcW w:w="4621" w:type="dxa"/>
-          </w:tcPr>
-          <w:p>
-            <w:r>
-              <w:t>F5</w:t>
-            </w:r>
-          </w:p>
-          <w:p>
-            <w:proofErr w:type="spellStart"/>
-            <w:r>
-              <w:t>Ctrl+R</w:t>
-            </w:r>
-            <w:proofErr w:type="spellEnd"/>
+              <w:t>Up</w:t>
+            </w:r>
+          </w:p>
+        </w:tc>
+        <w:tc>
+          <w:tcPr>
+            <w:tcW w:w="4621" w:type="dxa"/>
+          </w:tcPr>
+          <w:p>
+            <w:r>
+              <w:t>Alt+Up</w:t>
+            </w:r>
+          </w:p>
+          <w:p>
+            <w:r>
+              <w:t>Backspace</w:t>
+            </w:r>
           </w:p>
         </w:tc>
       </w:tr>
       <w:tr>
         <w:tc>
           <w:tcPr>
+            <w:tcW w:w="4621" w:type="dxa"/>
+          </w:tcPr>
+          <w:p>
+            <w:r>
+              <w:t>Refresh</w:t>
+            </w:r>
+          </w:p>
+        </w:tc>
+        <w:tc>
+          <w:tcPr>
+            <w:tcW w:w="4621" w:type="dxa"/>
+          </w:tcPr>
+          <w:p>
+            <w:r>
+              <w:t>F5</w:t>
+            </w:r>
+          </w:p>
+          <w:p>
+            <w:r>
+              <w:t>Ctrl+R</w:t>
+            </w:r>
+          </w:p>
+        </w:tc>
+      </w:tr>
+      <w:tr>
+        <w:tc>
+          <w:tcPr>
+            <w:tcW w:w="4621" w:type="dxa"/>
+          </w:tcPr>
+          <w:p>
+            <w:r>
+              <w:t>Show Hidden Files</w:t>
+            </w:r>
+          </w:p>
+        </w:tc>
+        <w:tc>
+          <w:tcPr>
+            <w:tcW w:w="4621" w:type="dxa"/>
+          </w:tcPr>
+          <w:p>
+            <w:r>
+              <w:t>Ctrl+H</w:t>
+            </w:r>
+          </w:p>
+        </w:tc>
+      </w:tr>
+      <w:tr>
+        <w:tc>
+          <w:tcPr>
             <w:tcW w:w="9242" w:type="dxa"/>
             <w:gridSpan w:val="2"/>
           </w:tcPr>
@@ -456,11 +1701,9 @@
             <w:tcW w:w="4621" w:type="dxa"/>
           </w:tcPr>
           <w:p>
-            <w:proofErr w:type="spellStart"/>
             <w:r>
               <w:t>Ctrl+C</w:t>
             </w:r>
-            <w:proofErr w:type="spellEnd"/>
           </w:p>
         </w:tc>
       </w:tr>
@@ -471,20 +1714,18 @@
           </w:tcPr>
           <w:p>
             <w:r>
-              <w:t>Cut</w:t>
-            </w:r>
-          </w:p>
-        </w:tc>
-        <w:tc>
-          <w:tcPr>
-            <w:tcW w:w="4621" w:type="dxa"/>
-          </w:tcPr>
-          <w:p>
-            <w:proofErr w:type="spellStart"/>
-            <w:r>
-              <w:t>Ctrl+X</w:t>
-            </w:r>
-            <w:proofErr w:type="spellEnd"/>
+              <w:t>Copy To Folder</w:t>
+            </w:r>
+          </w:p>
+        </w:tc>
+        <w:tc>
+          <w:tcPr>
+            <w:tcW w:w="4621" w:type="dxa"/>
+          </w:tcPr>
+          <w:p>
+            <w:r>
+              <w:t>Ctrl+Shift+C</w:t>
+            </w:r>
           </w:p>
         </w:tc>
       </w:tr>
@@ -495,17 +1736,17 @@
           </w:tcPr>
           <w:p>
             <w:r>
-              <w:t>Delete</w:t>
-            </w:r>
-          </w:p>
-        </w:tc>
-        <w:tc>
-          <w:tcPr>
-            <w:tcW w:w="4621" w:type="dxa"/>
-          </w:tcPr>
-          <w:p>
-            <w:r>
-              <w:t>Delete</w:t>
+              <w:t>Cut</w:t>
+            </w:r>
+          </w:p>
+        </w:tc>
+        <w:tc>
+          <w:tcPr>
+            <w:tcW w:w="4621" w:type="dxa"/>
+          </w:tcPr>
+          <w:p>
+            <w:r>
+              <w:t>Ctrl+X</w:t>
             </w:r>
           </w:p>
         </w:tc>
@@ -517,20 +1758,18 @@
           </w:tcPr>
           <w:p>
             <w:r>
-              <w:t>Delete Permanently</w:t>
-            </w:r>
-          </w:p>
-        </w:tc>
-        <w:tc>
-          <w:tcPr>
-            <w:tcW w:w="4621" w:type="dxa"/>
-          </w:tcPr>
-          <w:p>
-            <w:proofErr w:type="spellStart"/>
-            <w:r>
-              <w:t>Shift+Delete</w:t>
-            </w:r>
-            <w:proofErr w:type="spellEnd"/>
+              <w:t>Delete</w:t>
+            </w:r>
+          </w:p>
+        </w:tc>
+        <w:tc>
+          <w:tcPr>
+            <w:tcW w:w="4621" w:type="dxa"/>
+          </w:tcPr>
+          <w:p>
+            <w:r>
+              <w:t>Delete</w:t>
+            </w:r>
           </w:p>
         </w:tc>
       </w:tr>
@@ -541,26 +1780,181 @@
           </w:tcPr>
           <w:p>
             <w:r>
-              <w:t>Paste</w:t>
-            </w:r>
-          </w:p>
-        </w:tc>
-        <w:tc>
-          <w:tcPr>
-            <w:tcW w:w="4621" w:type="dxa"/>
-          </w:tcPr>
-          <w:p>
-            <w:proofErr w:type="spellStart"/>
-            <w:r>
-              <w:t>Ctrl+V</w:t>
-            </w:r>
-            <w:proofErr w:type="spellEnd"/>
+              <w:t>Delete Permanently</w:t>
+            </w:r>
+          </w:p>
+        </w:tc>
+        <w:tc>
+          <w:tcPr>
+            <w:tcW w:w="4621" w:type="dxa"/>
+          </w:tcPr>
+          <w:p>
+            <w:r>
+              <w:t>Shift+Delete</w:t>
+            </w:r>
           </w:p>
         </w:tc>
       </w:tr>
       <w:tr>
         <w:tc>
           <w:tcPr>
+            <w:tcW w:w="4621" w:type="dxa"/>
+          </w:tcPr>
+          <w:p>
+            <w:r>
+              <w:t>Move To Folder</w:t>
+            </w:r>
+          </w:p>
+        </w:tc>
+        <w:tc>
+          <w:tcPr>
+            <w:tcW w:w="4621" w:type="dxa"/>
+          </w:tcPr>
+          <w:p>
+            <w:r>
+              <w:t>Ctrl+Shift+M</w:t>
+            </w:r>
+          </w:p>
+        </w:tc>
+      </w:tr>
+      <w:tr>
+        <w:tc>
+          <w:tcPr>
+            <w:tcW w:w="4621" w:type="dxa"/>
+          </w:tcPr>
+          <w:p>
+            <w:r>
+              <w:t>New Folder</w:t>
+            </w:r>
+          </w:p>
+        </w:tc>
+        <w:tc>
+          <w:tcPr>
+            <w:tcW w:w="4621" w:type="dxa"/>
+          </w:tcPr>
+          <w:p>
+            <w:r>
+              <w:t>Ctrl+N</w:t>
+            </w:r>
+          </w:p>
+        </w:tc>
+      </w:tr>
+      <w:tr>
+        <w:tc>
+          <w:tcPr>
+            <w:tcW w:w="4621" w:type="dxa"/>
+          </w:tcPr>
+          <w:p>
+            <w:r>
+              <w:t>Paste</w:t>
+            </w:r>
+          </w:p>
+        </w:tc>
+        <w:tc>
+          <w:tcPr>
+            <w:tcW w:w="4621" w:type="dxa"/>
+          </w:tcPr>
+          <w:p>
+            <w:r>
+              <w:t>Ctrl+V</w:t>
+            </w:r>
+          </w:p>
+        </w:tc>
+      </w:tr>
+      <w:tr>
+        <w:tc>
+          <w:tcPr>
+            <w:tcW w:w="4621" w:type="dxa"/>
+          </w:tcPr>
+          <w:p>
+            <w:r>
+              <w:t>Paste Shortcut</w:t>
+            </w:r>
+          </w:p>
+        </w:tc>
+        <w:tc>
+          <w:tcPr>
+            <w:tcW w:w="4621" w:type="dxa"/>
+          </w:tcPr>
+          <w:p>
+            <w:r>
+              <w:t>Ctrl+Shi</w:t>
+            </w:r>
+            <w:r>
+              <w:t>ft+V</w:t>
+            </w:r>
+          </w:p>
+        </w:tc>
+      </w:tr>
+      <w:tr>
+        <w:tc>
+          <w:tcPr>
+            <w:tcW w:w="4621" w:type="dxa"/>
+          </w:tcPr>
+          <w:p>
+            <w:r>
+              <w:t>Properties</w:t>
+            </w:r>
+          </w:p>
+        </w:tc>
+        <w:tc>
+          <w:tcPr>
+            <w:tcW w:w="4621" w:type="dxa"/>
+          </w:tcPr>
+          <w:p>
+            <w:r>
+              <w:t>Alt+Enter</w:t>
+            </w:r>
+          </w:p>
+        </w:tc>
+      </w:tr>
+      <w:tr>
+        <w:tc>
+          <w:tcPr>
+            <w:tcW w:w="4621" w:type="dxa"/>
+          </w:tcPr>
+          <w:p>
+            <w:r>
+              <w:t>Rename</w:t>
+            </w:r>
+          </w:p>
+        </w:tc>
+        <w:tc>
+          <w:tcPr>
+            <w:tcW w:w="4621" w:type="dxa"/>
+          </w:tcPr>
+          <w:p>
+            <w:r>
+              <w:t>F2</w:t>
+            </w:r>
+          </w:p>
+        </w:tc>
+      </w:tr>
+      <w:tr>
+        <w:tc>
+          <w:tcPr>
+            <w:tcW w:w="4621" w:type="dxa"/>
+          </w:tcPr>
+          <w:p>
+            <w:r>
+              <w:t>Undo</w:t>
+            </w:r>
+          </w:p>
+        </w:tc>
+        <w:tc>
+          <w:tcPr>
+            <w:tcW w:w="4621" w:type="dxa"/>
+          </w:tcPr>
+          <w:p>
+            <w:r>
+              <w:t>Ctrl+Z</w:t>
+            </w:r>
+          </w:p>
+        </w:tc>
+      </w:tr>
+      <w:tr>
+        <w:tc>
+          <w:tcPr>
             <w:tcW w:w="9242" w:type="dxa"/>
             <w:gridSpan w:val="2"/>
           </w:tcPr>
@@ -595,11 +1989,9 @@
             <w:tcW w:w="4621" w:type="dxa"/>
           </w:tcPr>
           <w:p>
-            <w:proofErr w:type="spellStart"/>
             <w:r>
               <w:t>Ctrl+A</w:t>
             </w:r>
-            <w:proofErr w:type="spellEnd"/>
           </w:p>
         </w:tc>
       </w:tr>
@@ -619,11 +2011,9 @@
             <w:tcW w:w="4621" w:type="dxa"/>
           </w:tcPr>
           <w:p>
-            <w:proofErr w:type="spellStart"/>
             <w:r>
               <w:t>Ctrl+I</w:t>
             </w:r>
-            <w:proofErr w:type="spellEnd"/>
           </w:p>
         </w:tc>
       </w:tr>
@@ -643,11 +2033,9 @@
             <w:tcW w:w="4621" w:type="dxa"/>
           </w:tcPr>
           <w:p>
-            <w:proofErr w:type="spellStart"/>
             <w:r>
               <w:t>Ctrl+Shift+N</w:t>
             </w:r>
-            <w:proofErr w:type="spellEnd"/>
           </w:p>
         </w:tc>
       </w:tr>
@@ -667,11 +2055,9 @@
             <w:tcW w:w="4621" w:type="dxa"/>
           </w:tcPr>
           <w:p>
-            <w:proofErr w:type="spellStart"/>
             <w:r>
               <w:t>Ctrl+Shift+S</w:t>
             </w:r>
-            <w:proofErr w:type="spellEnd"/>
           </w:p>
         </w:tc>
       </w:tr>
@@ -691,11 +2077,9 @@
             <w:tcW w:w="4621" w:type="dxa"/>
           </w:tcPr>
           <w:p>
-            <w:proofErr w:type="spellStart"/>
             <w:r>
               <w:t>Ctrl+Shift+D</w:t>
             </w:r>
-            <w:proofErr w:type="spellEnd"/>
           </w:p>
         </w:tc>
       </w:tr>
@@ -731,11 +2115,9 @@
             <w:tcW w:w="4621" w:type="dxa"/>
           </w:tcPr>
           <w:p>
-            <w:proofErr w:type="spellStart"/>
             <w:r>
               <w:t>Ctrl+W</w:t>
             </w:r>
-            <w:proofErr w:type="spellEnd"/>
           </w:p>
           <w:p>
             <w:r>
@@ -776,20 +2158,18 @@
           </w:tcPr>
           <w:p>
             <w:r>
-              <w:t>New Tab</w:t>
-            </w:r>
-          </w:p>
-        </w:tc>
-        <w:tc>
-          <w:tcPr>
-            <w:tcW w:w="4621" w:type="dxa"/>
-          </w:tcPr>
-          <w:p>
-            <w:proofErr w:type="spellStart"/>
-            <w:r>
-              <w:t>Ctrl+T</w:t>
-            </w:r>
-            <w:proofErr w:type="spellEnd"/>
+              <w:t>Duplicate Tab</w:t>
+            </w:r>
+          </w:p>
+        </w:tc>
+        <w:tc>
+          <w:tcPr>
+            <w:tcW w:w="4621" w:type="dxa"/>
+          </w:tcPr>
+          <w:p>
+            <w:r>
+              <w:t>Ctrl+E</w:t>
+            </w:r>
           </w:p>
         </w:tc>
       </w:tr>
@@ -800,20 +2180,18 @@
           </w:tcPr>
           <w:p>
             <w:r>
-              <w:t>New Window</w:t>
-            </w:r>
-          </w:p>
-        </w:tc>
-        <w:tc>
-          <w:tcPr>
-            <w:tcW w:w="4621" w:type="dxa"/>
-          </w:tcPr>
-          <w:p>
-            <w:proofErr w:type="spellStart"/>
-            <w:r>
-              <w:t>Ctrl+N</w:t>
-            </w:r>
-            <w:proofErr w:type="spellEnd"/>
+              <w:t>New Tab</w:t>
+            </w:r>
+          </w:p>
+        </w:tc>
+        <w:tc>
+          <w:tcPr>
+            <w:tcW w:w="4621" w:type="dxa"/>
+          </w:tcPr>
+          <w:p>
+            <w:r>
+              <w:t>Ctrl+T</w:t>
+            </w:r>
           </w:p>
         </w:tc>
       </w:tr>
@@ -824,29 +2202,17 @@
           </w:tcPr>
           <w:p>
             <w:r>
-              <w:t>Next Tab</w:t>
-            </w:r>
-          </w:p>
-        </w:tc>
-        <w:tc>
-          <w:tcPr>
-            <w:tcW w:w="4621" w:type="dxa"/>
-          </w:tcPr>
-          <w:p>
-            <w:proofErr w:type="spellStart"/>
-            <w:r>
-              <w:t>Ctrl+Tab</w:t>
-            </w:r>
-            <w:proofErr w:type="spellEnd"/>
-          </w:p>
-          <w:p>
-            <w:proofErr w:type="spellStart"/>
-            <w:r>
-              <w:t>Ctrl+Page</w:t>
-            </w:r>
-            <w:proofErr w:type="spellEnd"/>
-            <w:r>
-              <w:t xml:space="preserve"> Down</w:t>
+              <w:t>New Window</w:t>
+            </w:r>
+          </w:p>
+        </w:tc>
+        <w:tc>
+          <w:tcPr>
+            <w:tcW w:w="4621" w:type="dxa"/>
+          </w:tcPr>
+          <w:p>
+            <w:r>
+              <w:t>Ctrl+N</w:t>
             </w:r>
           </w:p>
         </w:tc>
@@ -858,29 +2224,27 @@
           </w:tcPr>
           <w:p>
             <w:r>
-              <w:t>Previous Tab</w:t>
-            </w:r>
-          </w:p>
-        </w:tc>
-        <w:tc>
-          <w:tcPr>
-            <w:tcW w:w="4621" w:type="dxa"/>
-          </w:tcPr>
-          <w:p>
-            <w:proofErr w:type="spellStart"/>
-            <w:r>
-              <w:t>Ctrl+Shift+Tab</w:t>
-            </w:r>
-            <w:proofErr w:type="spellEnd"/>
-          </w:p>
-          <w:p>
-            <w:proofErr w:type="spellStart"/>
-            <w:r>
-              <w:t>Ctrl+Page</w:t>
-            </w:r>
-            <w:proofErr w:type="spellEnd"/>
-            <w:r>
-              <w:t xml:space="preserve"> Up</w:t>
+              <w:t>Next Tab</w:t>
+            </w:r>
+          </w:p>
+        </w:tc>
+        <w:tc>
+          <w:tcPr>
+            <w:tcW w:w="4621" w:type="dxa"/>
+          </w:tcPr>
+          <w:p>
+            <w:r>
+              <w:t>Ctrl+Tab</w:t>
+            </w:r>
+          </w:p>
+          <w:p>
+            <w:r>
+              <w:t>Ctrl+Page Down</w:t>
+            </w:r>
+          </w:p>
+          <w:p>
+            <w:r>
+              <w:t>Ctrl+]</w:t>
             </w:r>
           </w:p>
         </w:tc>
@@ -890,13 +2254,26 @@
           <w:tcPr>
             <w:tcW w:w="4621" w:type="dxa"/>
           </w:tcPr>
-          <w:p/>
-        </w:tc>
-        <w:tc>
-          <w:tcPr>
-            <w:tcW w:w="4621" w:type="dxa"/>
-          </w:tcPr>
-          <w:p/>
+          <w:p>
+            <w:r>
+              <w:t>Next Window</w:t>
+            </w:r>
+          </w:p>
+        </w:tc>
+        <w:tc>
+          <w:tcPr>
+            <w:tcW w:w="4621" w:type="dxa"/>
+          </w:tcPr>
+          <w:p>
+            <w:r>
+              <w:t>Tab</w:t>
+            </w:r>
+          </w:p>
+          <w:p>
+            <w:r>
+              <w:t>F6</w:t>
+            </w:r>
+          </w:p>
         </w:tc>
       </w:tr>
       <w:tr>
@@ -904,13 +2281,261 @@
           <w:tcPr>
             <w:tcW w:w="4621" w:type="dxa"/>
           </w:tcPr>
-          <w:p/>
-        </w:tc>
-        <w:tc>
-          <w:tcPr>
-            <w:tcW w:w="4621" w:type="dxa"/>
-          </w:tcPr>
-          <w:p/>
+          <w:p>
+            <w:r>
+              <w:t>Previous Tab</w:t>
+            </w:r>
+          </w:p>
+        </w:tc>
+        <w:tc>
+          <w:tcPr>
+            <w:tcW w:w="4621" w:type="dxa"/>
+          </w:tcPr>
+          <w:p>
+            <w:r>
+              <w:t>Ctrl+Shift+Tab</w:t>
+            </w:r>
+          </w:p>
+          <w:p>
+            <w:r>
+              <w:t>Ctrl+Page Up</w:t>
+            </w:r>
+          </w:p>
+          <w:p>
+            <w:r>
+              <w:t>Ctrl+[</w:t>
+            </w:r>
+          </w:p>
+        </w:tc>
+      </w:tr>
+      <w:tr>
+        <w:tc>
+          <w:tcPr>
+            <w:tcW w:w="4621" w:type="dxa"/>
+          </w:tcPr>
+          <w:p>
+            <w:r>
+              <w:lastRenderedPageBreak/>
+              <w:t>Previous Window</w:t>
+            </w:r>
+          </w:p>
+        </w:tc>
+        <w:tc>
+          <w:tcPr>
+            <w:tcW w:w="4621" w:type="dxa"/>
+          </w:tcPr>
+          <w:p>
+            <w:r>
+              <w:t>Shift+Tab</w:t>
+            </w:r>
+          </w:p>
+          <w:p>
+            <w:r>
+              <w:t>Shift+F6</w:t>
+            </w:r>
+          </w:p>
+        </w:tc>
+      </w:tr>
+      <w:tr>
+        <w:tc>
+          <w:tcPr>
+            <w:tcW w:w="4621" w:type="dxa"/>
+          </w:tcPr>
+          <w:p>
+            <w:r>
+              <w:t>Select Tab (1 to 8)</w:t>
+            </w:r>
+          </w:p>
+        </w:tc>
+        <w:tc>
+          <w:tcPr>
+            <w:tcW w:w="4621" w:type="dxa"/>
+          </w:tcPr>
+          <w:p>
+            <w:r>
+              <w:t>Ctrl+(1...8)</w:t>
+            </w:r>
+          </w:p>
+        </w:tc>
+      </w:tr>
+      <w:tr>
+        <w:tc>
+          <w:tcPr>
+            <w:tcW w:w="4621" w:type="dxa"/>
+          </w:tcPr>
+          <w:p>
+            <w:r>
+              <w:t>Select Last Tab</w:t>
+            </w:r>
+          </w:p>
+        </w:tc>
+        <w:tc>
+          <w:tcPr>
+            <w:tcW w:w="4621" w:type="dxa"/>
+          </w:tcPr>
+          <w:p>
+            <w:r>
+              <w:t>Ctrl+9</w:t>
+            </w:r>
+          </w:p>
+        </w:tc>
+      </w:tr>
+      <w:tr>
+        <w:tc>
+          <w:tcPr>
+            <w:tcW w:w="9242" w:type="dxa"/>
+            <w:gridSpan w:val="2"/>
+          </w:tcPr>
+          <w:p>
+            <w:r>
+              <w:rPr>
+                <w:b/>
+              </w:rPr>
+              <w:t>Tools</w:t>
+            </w:r>
+          </w:p>
+        </w:tc>
+      </w:tr>
+      <w:tr>
+        <w:tc>
+          <w:tcPr>
+            <w:tcW w:w="4621" w:type="dxa"/>
+          </w:tcPr>
+          <w:p>
+            <w:r>
+              <w:t>Bookmark T</w:t>
+            </w:r>
+            <w:r>
+              <w:t>ab</w:t>
+            </w:r>
+          </w:p>
+        </w:tc>
+        <w:tc>
+          <w:tcPr>
+            <w:tcW w:w="4621" w:type="dxa"/>
+          </w:tcPr>
+          <w:p>
+            <w:r>
+              <w:t>Ctrl+D</w:t>
+            </w:r>
+          </w:p>
+        </w:tc>
+      </w:tr>
+      <w:tr>
+        <w:tc>
+          <w:tcPr>
+            <w:tcW w:w="4621" w:type="dxa"/>
+          </w:tcPr>
+          <w:p>
+            <w:r>
+              <w:t>Organize Bookmarks</w:t>
+            </w:r>
+          </w:p>
+        </w:tc>
+        <w:tc>
+          <w:tcPr>
+            <w:tcW w:w="4621" w:type="dxa"/>
+          </w:tcPr>
+          <w:p>
+            <w:r>
+              <w:t>Ctrl+B</w:t>
+            </w:r>
+          </w:p>
+        </w:tc>
+      </w:tr>
+      <w:tr>
+        <w:tc>
+          <w:tcPr>
+            <w:tcW w:w="4621" w:type="dxa"/>
+          </w:tcPr>
+          <w:p>
+            <w:r>
+              <w:t>Search</w:t>
+            </w:r>
+          </w:p>
+        </w:tc>
+        <w:tc>
+          <w:tcPr>
+            <w:tcW w:w="4621" w:type="dxa"/>
+          </w:tcPr>
+          <w:p>
+            <w:r>
+              <w:t>Ctrl+F</w:t>
+            </w:r>
+          </w:p>
+          <w:p>
+            <w:r>
+              <w:t>F3</w:t>
+            </w:r>
+          </w:p>
+        </w:tc>
+      </w:tr>
+      <w:tr>
+        <w:tc>
+          <w:tcPr>
+            <w:tcW w:w="9242" w:type="dxa"/>
+            <w:gridSpan w:val="2"/>
+          </w:tcPr>
+          <w:p>
+            <w:r>
+              <w:rPr>
+                <w:b/>
+              </w:rPr>
+              <w:t>Miscellaneous</w:t>
+            </w:r>
+          </w:p>
+        </w:tc>
+      </w:tr>
+      <w:tr>
+        <w:tc>
+          <w:tcPr>
+            <w:tcW w:w="4621" w:type="dxa"/>
+          </w:tcPr>
+          <w:p>
+            <w:r>
+              <w:t>Help</w:t>
+            </w:r>
+          </w:p>
+        </w:tc>
+        <w:tc>
+          <w:tcPr>
+            <w:tcW w:w="4621" w:type="dxa"/>
+          </w:tcPr>
+          <w:p>
+            <w:r>
+              <w:t>F1</w:t>
+            </w:r>
+          </w:p>
+        </w:tc>
+      </w:tr>
+      <w:tr>
+        <w:tc>
+          <w:tcPr>
+            <w:tcW w:w="4621" w:type="dxa"/>
+          </w:tcPr>
+          <w:p>
+            <w:r>
+              <w:t>Select</w:t>
+            </w:r>
+            <w:r>
+              <w:t xml:space="preserve"> Address Bar</w:t>
+            </w:r>
+          </w:p>
+        </w:tc>
+        <w:tc>
+          <w:tcPr>
+            <w:tcW w:w="4621" w:type="dxa"/>
+          </w:tcPr>
+          <w:p>
+            <w:r>
+              <w:t>Alt+D</w:t>
+            </w:r>
+          </w:p>
+          <w:p>
+            <w:r>
+              <w:t>Ctrl+L</w:t>
+            </w:r>
+          </w:p>
         </w:tc>
       </w:tr>
     </w:tbl>
@@ -921,87 +2546,26 @@
     </w:p>
     <w:p>
       <w:pPr>
-        <w:pStyle w:val="ListParagraph"/>
-      </w:pPr>
-    </w:p>
-    <w:p>
-      <w:pPr>
-        <w:pStyle w:val="ListParagraph"/>
-      </w:pPr>
-    </w:p>
-    <w:p>
-      <w:pPr>
-        <w:pStyle w:val="ListParagraph"/>
-      </w:pPr>
-    </w:p>
-    <w:p>
-      <w:pPr>
-        <w:pStyle w:val="ListParagraph"/>
-      </w:pPr>
-    </w:p>
-    <w:p>
-      <w:pPr>
-        <w:pStyle w:val="ListParagraph"/>
-      </w:pPr>
-    </w:p>
-    <w:p>
-      <w:pPr>
-        <w:pStyle w:val="ListParagraph"/>
-      </w:pPr>
-    </w:p>
-    <w:p>
-      <w:pPr>
-        <w:pStyle w:val="ListParagraph"/>
-      </w:pPr>
-    </w:p>
-    <w:p>
-      <w:pPr>
-        <w:pStyle w:val="ListParagraph"/>
-      </w:pPr>
-    </w:p>
-    <w:p>
-      <w:pPr>
-        <w:pStyle w:val="ListParagraph"/>
-      </w:pPr>
-    </w:p>
-    <w:p>
-      <w:pPr>
-        <w:pStyle w:val="ListParagraph"/>
-      </w:pPr>
-    </w:p>
-    <w:p>
-      <w:pPr>
-        <w:pStyle w:val="ListParagraph"/>
-      </w:pPr>
-    </w:p>
-    <w:p>
-      <w:pPr>
-        <w:pStyle w:val="ListParagraph"/>
-      </w:pPr>
-    </w:p>
-    <w:p>
-      <w:pPr>
-        <w:pStyle w:val="ListParagraph"/>
-      </w:pPr>
-    </w:p>
-    <w:p>
-      <w:pPr>
-        <w:pStyle w:val="ListParagraph"/>
-      </w:pPr>
-    </w:p>
-    <w:p>
-      <w:pPr>
-        <w:pStyle w:val="ListParagraph"/>
-      </w:pPr>
-    </w:p>
-    <w:p>
-      <w:pPr>
         <w:pStyle w:val="Heading2"/>
-      </w:pPr>
-      <w:r>
-        <w:lastRenderedPageBreak/>
+        <w:rPr>
+          <w:rFonts w:asciiTheme="minorHAnsi" w:eastAsiaTheme="minorHAnsi" w:hAnsiTheme="minorHAnsi" w:cstheme="minorBidi"/>
+          <w:b w:val="0"/>
+          <w:bCs w:val="0"/>
+          <w:color w:val="auto"/>
+          <w:sz w:val="22"/>
+          <w:szCs w:val="22"/>
+        </w:rPr>
+      </w:pPr>
+      <w:bookmarkStart w:id="2" w:name="_Toc267247996"/>
+    </w:p>
+    <w:p>
+      <w:pPr>
+        <w:pStyle w:val="Heading2"/>
+      </w:pPr>
+      <w:r>
         <w:t>Options Dialog</w:t>
       </w:r>
+      <w:bookmarkEnd w:id="2"/>
     </w:p>
     <w:p>
       <w:r>
@@ -1012,8 +2576,15 @@
       <w:pPr>
         <w:pStyle w:val="Heading2"/>
       </w:pPr>
+      <w:bookmarkStart w:id="3" w:name="_Toc267247997"/>
       <w:r>
         <w:t>General tab</w:t>
+      </w:r>
+      <w:bookmarkEnd w:id="3"/>
+    </w:p>
+    <w:p>
+      <w:r>
+        <w:t>The general tab contains options that have a large degree of impact on how Explorer++ runs.</w:t>
       </w:r>
     </w:p>
     <w:p>
@@ -1025,6 +2596,7 @@
           <w:noProof/>
           <w:lang w:eastAsia="en-AU"/>
         </w:rPr>
+        <w:lastRenderedPageBreak/>
         <w:drawing>
           <wp:inline distT="0" distB="0" distL="0" distR="0">
             <wp:extent cx="3629025" cy="5305425"/>
@@ -1079,9 +2651,11 @@
       <w:pPr>
         <w:pStyle w:val="Heading3"/>
       </w:pPr>
+      <w:bookmarkStart w:id="4" w:name="_Toc267247998"/>
       <w:r>
         <w:t>On Startup</w:t>
       </w:r>
+      <w:bookmarkEnd w:id="4"/>
     </w:p>
     <w:p>
       <w:pPr>
@@ -1135,9 +2709,11 @@
       <w:pPr>
         <w:pStyle w:val="Heading3"/>
       </w:pPr>
+      <w:bookmarkStart w:id="5" w:name="_Toc267247999"/>
       <w:r>
         <w:t>Default File Manager</w:t>
       </w:r>
+      <w:bookmarkEnd w:id="5"/>
     </w:p>
     <w:p>
       <w:pPr>
@@ -1214,41 +2790,43 @@
         <w:rPr>
           <w:b/>
         </w:rPr>
+        <w:t>Replace Explorer for all folder</w:t>
+      </w:r>
+      <w:r>
+        <w:rPr>
+          <w:b/>
+        </w:rPr>
+        <w:t>s</w:t>
+      </w:r>
+      <w:r>
+        <w:rPr>
+          <w:b/>
+        </w:rPr>
+        <w:t>:</w:t>
+      </w:r>
+      <w:r>
+        <w:t xml:space="preserve"> This option is only available in Windows Vista and later. If selected, Explorer++ will replace Windows Explorer for </w:t>
+      </w:r>
+      <w:r>
+        <w:rPr>
+          <w:b/>
+        </w:rPr>
+        <w:t>all</w:t>
+      </w:r>
+      <w:r>
+        <w:t xml:space="preserve"> folders. This includes folders such as the Control Panel and Recycle Bin, as well as all other folders within the system.</w:t>
+      </w:r>
+    </w:p>
+    <w:p>
+      <w:pPr>
+        <w:pStyle w:val="Heading3"/>
+      </w:pPr>
+      <w:bookmarkStart w:id="6" w:name="_Toc267248000"/>
+      <w:r>
         <w:lastRenderedPageBreak/>
-        <w:t>Replace Explorer for all folder</w:t>
-      </w:r>
-      <w:r>
-        <w:rPr>
-          <w:b/>
-        </w:rPr>
-        <w:t>s</w:t>
-      </w:r>
-      <w:r>
-        <w:rPr>
-          <w:b/>
-        </w:rPr>
-        <w:t>:</w:t>
-      </w:r>
-      <w:r>
-        <w:t xml:space="preserve"> This option is only available in Windows Vista and later. If selected, Explorer++ will replace Windows Explorer for </w:t>
-      </w:r>
-      <w:r>
-        <w:rPr>
-          <w:b/>
-        </w:rPr>
-        <w:t>all</w:t>
-      </w:r>
-      <w:r>
-        <w:t xml:space="preserve"> folders. This includes folders such as the Control Panel and Recycle Bin, as well as all other folders within the system.</w:t>
-      </w:r>
-    </w:p>
-    <w:p>
-      <w:pPr>
-        <w:pStyle w:val="Heading3"/>
-      </w:pPr>
-      <w:r>
         <w:t>General Settings</w:t>
       </w:r>
+      <w:bookmarkEnd w:id="6"/>
     </w:p>
     <w:p>
       <w:pPr>
@@ -1305,9 +2883,11 @@
       <w:pPr>
         <w:pStyle w:val="Heading3"/>
       </w:pPr>
+      <w:bookmarkStart w:id="7" w:name="_Toc267248001"/>
       <w:r>
         <w:t>Language</w:t>
       </w:r>
+      <w:bookmarkEnd w:id="7"/>
     </w:p>
     <w:p>
       <w:pPr>
@@ -1331,9 +2911,11 @@
       <w:pPr>
         <w:pStyle w:val="Heading2"/>
       </w:pPr>
+      <w:bookmarkStart w:id="8" w:name="_Toc267248002"/>
       <w:r>
         <w:t>Files and Folders tab</w:t>
       </w:r>
+      <w:bookmarkEnd w:id="8"/>
     </w:p>
     <w:p>
       <w:pPr>
@@ -1347,7 +2929,7 @@
         <w:drawing>
           <wp:inline distT="0" distB="0" distL="0" distR="0">
             <wp:extent cx="3629025" cy="5305425"/>
-            <wp:effectExtent l="19050" t="0" r="9525" b="0"/>
+            <wp:effectExtent l="171450" t="133350" r="371475" b="314325"/>
             <wp:docPr id="25" name="Picture 25"/>
             <wp:cNvGraphicFramePr>
               <a:graphicFrameLocks xmlns:a="http://schemas.openxmlformats.org/drawingml/2006/main" noChangeAspect="1"/>
@@ -1376,13 +2958,16 @@
                     <a:prstGeom prst="rect">
                       <a:avLst/>
                     </a:prstGeom>
-                    <a:noFill/>
-                    <a:ln w="9525">
+                    <a:ln>
                       <a:noFill/>
-                      <a:miter lim="800000"/>
-                      <a:headEnd/>
-                      <a:tailEnd/>
                     </a:ln>
+                    <a:effectLst>
+                      <a:outerShdw blurRad="292100" dist="139700" dir="2700000" algn="tl" rotWithShape="0">
+                        <a:srgbClr val="333333">
+                          <a:alpha val="65000"/>
+                        </a:srgbClr>
+                      </a:outerShdw>
+                    </a:effectLst>
                   </pic:spPr>
                 </pic:pic>
               </a:graphicData>
@@ -1430,7 +3015,6 @@
         <w:rPr>
           <w:b/>
         </w:rPr>
-        <w:lastRenderedPageBreak/>
         <w:t>Hide file extensions:</w:t>
       </w:r>
       <w:r>
@@ -1449,32 +3033,11 @@
         <w:rPr>
           <w:b/>
         </w:rPr>
-        <w:t>Always hide the link (.</w:t>
-      </w:r>
-      <w:proofErr w:type="spellStart"/>
-      <w:r>
-        <w:rPr>
-          <w:b/>
-        </w:rPr>
-        <w:t>lnk</w:t>
-      </w:r>
-      <w:proofErr w:type="spellEnd"/>
-      <w:r>
-        <w:rPr>
-          <w:b/>
-        </w:rPr>
-        <w:t>) extension:</w:t>
-      </w:r>
-      <w:r>
-        <w:t xml:space="preserve"> If selected, the .</w:t>
-      </w:r>
-      <w:proofErr w:type="spellStart"/>
-      <w:r>
-        <w:t>lnk</w:t>
-      </w:r>
-      <w:proofErr w:type="spellEnd"/>
-      <w:r>
-        <w:t xml:space="preserve"> extension will always be hidden.</w:t>
+        <w:lastRenderedPageBreak/>
+        <w:t>Always hide the link (.lnk) extension:</w:t>
+      </w:r>
+      <w:r>
+        <w:t xml:space="preserve"> If selected, the .lnk extension will always be hidden.</w:t>
       </w:r>
     </w:p>
     <w:p>
@@ -1492,15 +3055,7 @@
         <w:t>Insert new items in their sorted positions:</w:t>
       </w:r>
       <w:r>
-        <w:t xml:space="preserve"> If selected, new items will be inserted into their correct positions, depending on the current sort order that is used. If not selected, items will be inserted at the end of the </w:t>
-      </w:r>
-      <w:proofErr w:type="spellStart"/>
-      <w:r>
-        <w:t>listview</w:t>
-      </w:r>
-      <w:proofErr w:type="spellEnd"/>
-      <w:r>
-        <w:t>.</w:t>
+        <w:t xml:space="preserve"> If selected, new items will be inserted into their correct positions, depending on the current sort order that is used. If not selected, items will be inserted at the end of the listview.</w:t>
       </w:r>
     </w:p>
     <w:p>
@@ -1632,31 +3187,19 @@
         <w:rPr>
           <w:b/>
         </w:rPr>
-        <w:t xml:space="preserve">Show </w:t>
-      </w:r>
-      <w:proofErr w:type="spellStart"/>
-      <w:r>
-        <w:rPr>
-          <w:b/>
-        </w:rPr>
-        <w:t>infotips</w:t>
-      </w:r>
-      <w:proofErr w:type="spellEnd"/>
-      <w:r>
-        <w:rPr>
-          <w:b/>
-        </w:rPr>
-        <w:t xml:space="preserve"> for files:</w:t>
+        <w:t>Show infotips for files:</w:t>
       </w:r>
     </w:p>
     <w:p>
       <w:pPr>
         <w:pStyle w:val="Heading2"/>
       </w:pPr>
+      <w:bookmarkStart w:id="9" w:name="_Toc267248003"/>
       <w:r>
         <w:lastRenderedPageBreak/>
         <w:t>Window tab</w:t>
       </w:r>
+      <w:bookmarkEnd w:id="9"/>
     </w:p>
     <w:p>
       <w:pPr>
@@ -1670,7 +3213,7 @@
         <w:drawing>
           <wp:inline distT="0" distB="0" distL="0" distR="0">
             <wp:extent cx="3629025" cy="5305425"/>
-            <wp:effectExtent l="19050" t="0" r="9525" b="0"/>
+            <wp:effectExtent l="171450" t="133350" r="371475" b="314325"/>
             <wp:docPr id="28" name="Picture 28"/>
             <wp:cNvGraphicFramePr>
               <a:graphicFrameLocks xmlns:a="http://schemas.openxmlformats.org/drawingml/2006/main" noChangeAspect="1"/>
@@ -1699,13 +3242,16 @@
                     <a:prstGeom prst="rect">
                       <a:avLst/>
                     </a:prstGeom>
-                    <a:noFill/>
-                    <a:ln w="9525">
+                    <a:ln>
                       <a:noFill/>
-                      <a:miter lim="800000"/>
-                      <a:headEnd/>
-                      <a:tailEnd/>
                     </a:ln>
+                    <a:effectLst>
+                      <a:outerShdw blurRad="292100" dist="139700" dir="2700000" algn="tl" rotWithShape="0">
+                        <a:srgbClr val="333333">
+                          <a:alpha val="65000"/>
+                        </a:srgbClr>
+                      </a:outerShdw>
+                    </a:effectLst>
                   </pic:spPr>
                 </pic:pic>
               </a:graphicData>
@@ -1718,9 +3264,11 @@
       <w:pPr>
         <w:pStyle w:val="Heading3"/>
       </w:pPr>
+      <w:bookmarkStart w:id="10" w:name="_Toc267248004"/>
       <w:r>
         <w:t>General</w:t>
       </w:r>
+      <w:bookmarkEnd w:id="10"/>
     </w:p>
     <w:p>
       <w:pPr>
@@ -1755,15 +3303,7 @@
         <w:t>Always show the tab bar:</w:t>
       </w:r>
       <w:r>
-        <w:t xml:space="preserve"> If this setting is unchecked, and there is only one tab, the entire tab bar will be hidden. On smaller screens, this may be an advantage, since it will allow the </w:t>
-      </w:r>
-      <w:proofErr w:type="spellStart"/>
-      <w:r>
-        <w:t>listview</w:t>
-      </w:r>
-      <w:proofErr w:type="spellEnd"/>
-      <w:r>
-        <w:t xml:space="preserve"> to show more items.</w:t>
+        <w:t xml:space="preserve"> If this setting is unchecked, and there is only one tab, the entire tab bar will be hidden. On smaller screens, this may be an advantage, since it will allow the listview to show more items.</w:t>
       </w:r>
     </w:p>
     <w:p>
@@ -1811,7 +3351,11 @@
         <w:t>Show full path in title bar:</w:t>
       </w:r>
       <w:r>
-        <w:t xml:space="preserve"> Normally, only the display name for a folder will be shown in the title bar. So, the title bar will show 'Windows' when browsing into C:\Windows, for example. If this options is checked, the entire path will be shown. For C:\Windows, the title bar will display 'C:\Windows'.</w:t>
+        <w:t xml:space="preserve"> Normally, only the display name for a folder will be shown in the title bar. So, the title bar will show 'Windows' when browsing into C:\Windows, for example. </w:t>
+      </w:r>
+      <w:r>
+        <w:lastRenderedPageBreak/>
+        <w:t>If this options is checked, the entire path will be shown. For C:\Windows, the title bar will display 'C:\Windows'.</w:t>
       </w:r>
     </w:p>
     <w:p>
@@ -1848,20 +3392,26 @@
       <w:pPr>
         <w:pStyle w:val="Heading3"/>
       </w:pPr>
-      <w:proofErr w:type="spellStart"/>
-      <w:r>
-        <w:lastRenderedPageBreak/>
+      <w:bookmarkStart w:id="11" w:name="_Toc267248005"/>
+      <w:r>
         <w:t>Listview</w:t>
       </w:r>
-      <w:proofErr w:type="spellEnd"/>
+      <w:bookmarkEnd w:id="11"/>
     </w:p>
     <w:p/>
     <w:p>
       <w:pPr>
         <w:pStyle w:val="Heading2"/>
       </w:pPr>
+      <w:bookmarkStart w:id="12" w:name="_Toc267248006"/>
       <w:r>
         <w:t>Default Settings tab</w:t>
+      </w:r>
+      <w:bookmarkEnd w:id="12"/>
+    </w:p>
+    <w:p>
+      <w:r>
+        <w:t>The options shown within this tab relate to the default settings used by Explorer++.</w:t>
       </w:r>
     </w:p>
     <w:p>
@@ -1876,7 +3426,7 @@
         <w:drawing>
           <wp:inline distT="0" distB="0" distL="0" distR="0">
             <wp:extent cx="3629025" cy="5305425"/>
-            <wp:effectExtent l="19050" t="0" r="9525" b="0"/>
+            <wp:effectExtent l="171450" t="133350" r="371475" b="314325"/>
             <wp:docPr id="31" name="Picture 31"/>
             <wp:cNvGraphicFramePr>
               <a:graphicFrameLocks xmlns:a="http://schemas.openxmlformats.org/drawingml/2006/main" noChangeAspect="1"/>
@@ -1905,13 +3455,16 @@
                     <a:prstGeom prst="rect">
                       <a:avLst/>
                     </a:prstGeom>
-                    <a:noFill/>
-                    <a:ln w="9525">
+                    <a:ln>
                       <a:noFill/>
-                      <a:miter lim="800000"/>
-                      <a:headEnd/>
-                      <a:tailEnd/>
                     </a:ln>
+                    <a:effectLst>
+                      <a:outerShdw blurRad="292100" dist="139700" dir="2700000" algn="tl" rotWithShape="0">
+                        <a:srgbClr val="333333">
+                          <a:alpha val="65000"/>
+                        </a:srgbClr>
+                      </a:outerShdw>
+                    </a:effectLst>
                   </pic:spPr>
                 </pic:pic>
               </a:graphicData>
@@ -1922,12 +3475,188 @@
     </w:p>
     <w:p>
       <w:pPr>
+        <w:pStyle w:val="ListParagraph"/>
+        <w:numPr>
+          <w:ilvl w:val="0"/>
+          <w:numId w:val="7"/>
+        </w:numPr>
+      </w:pPr>
+      <w:r>
+        <w:rPr>
+          <w:b/>
+        </w:rPr>
+        <w:t>Default View:</w:t>
+      </w:r>
+    </w:p>
+    <w:p>
+      <w:pPr>
+        <w:pStyle w:val="ListParagraph"/>
+        <w:numPr>
+          <w:ilvl w:val="1"/>
+          <w:numId w:val="7"/>
+        </w:numPr>
+      </w:pPr>
+      <w:r>
+        <w:t>Thumbnails</w:t>
+      </w:r>
+    </w:p>
+    <w:p>
+      <w:pPr>
+        <w:pStyle w:val="ListParagraph"/>
+        <w:numPr>
+          <w:ilvl w:val="1"/>
+          <w:numId w:val="7"/>
+        </w:numPr>
+      </w:pPr>
+      <w:r>
+        <w:t>Tiles</w:t>
+      </w:r>
+    </w:p>
+    <w:p>
+      <w:pPr>
+        <w:pStyle w:val="ListParagraph"/>
+        <w:numPr>
+          <w:ilvl w:val="1"/>
+          <w:numId w:val="7"/>
+        </w:numPr>
+      </w:pPr>
+      <w:r>
+        <w:t>Icons</w:t>
+      </w:r>
+    </w:p>
+    <w:p>
+      <w:pPr>
+        <w:pStyle w:val="ListParagraph"/>
+        <w:numPr>
+          <w:ilvl w:val="1"/>
+          <w:numId w:val="7"/>
+        </w:numPr>
+      </w:pPr>
+      <w:r>
+        <w:t>List</w:t>
+      </w:r>
+    </w:p>
+    <w:p>
+      <w:pPr>
+        <w:pStyle w:val="ListParagraph"/>
+        <w:numPr>
+          <w:ilvl w:val="1"/>
+          <w:numId w:val="7"/>
+        </w:numPr>
+      </w:pPr>
+      <w:r>
+        <w:lastRenderedPageBreak/>
+        <w:t>Details</w:t>
+      </w:r>
+    </w:p>
+    <w:p>
+      <w:pPr>
+        <w:pStyle w:val="ListParagraph"/>
+        <w:numPr>
+          <w:ilvl w:val="1"/>
+          <w:numId w:val="7"/>
+        </w:numPr>
+      </w:pPr>
+      <w:r>
+        <w:t>Small Icons</w:t>
+      </w:r>
+    </w:p>
+    <w:p>
+      <w:pPr>
+        <w:pStyle w:val="ListParagraph"/>
+        <w:numPr>
+          <w:ilvl w:val="0"/>
+          <w:numId w:val="7"/>
+        </w:numPr>
+      </w:pPr>
+      <w:r>
+        <w:rPr>
+          <w:b/>
+        </w:rPr>
+        <w:t>Show Hidden Files</w:t>
+      </w:r>
+      <w:r>
+        <w:rPr>
+          <w:b/>
+        </w:rPr>
+        <w:t>:</w:t>
+      </w:r>
+    </w:p>
+    <w:p>
+      <w:pPr>
+        <w:pStyle w:val="ListParagraph"/>
+        <w:numPr>
+          <w:ilvl w:val="0"/>
+          <w:numId w:val="7"/>
+        </w:numPr>
+        <w:rPr>
+          <w:b/>
+        </w:rPr>
+      </w:pPr>
+      <w:r>
+        <w:rPr>
+          <w:b/>
+        </w:rPr>
+        <w:t>Auto Arrange</w:t>
+      </w:r>
+      <w:r>
+        <w:rPr>
+          <w:b/>
+        </w:rPr>
+        <w:t>:</w:t>
+      </w:r>
+    </w:p>
+    <w:p>
+      <w:pPr>
+        <w:pStyle w:val="ListParagraph"/>
+        <w:numPr>
+          <w:ilvl w:val="0"/>
+          <w:numId w:val="7"/>
+        </w:numPr>
+      </w:pPr>
+      <w:r>
+        <w:rPr>
+          <w:b/>
+        </w:rPr>
+        <w:t>Show In Groups</w:t>
+      </w:r>
+      <w:r>
+        <w:rPr>
+          <w:b/>
+        </w:rPr>
+        <w:t>:</w:t>
+      </w:r>
+    </w:p>
+    <w:p>
+      <w:pPr>
+        <w:pStyle w:val="ListParagraph"/>
+        <w:numPr>
+          <w:ilvl w:val="0"/>
+          <w:numId w:val="7"/>
+        </w:numPr>
+      </w:pPr>
+      <w:r>
+        <w:rPr>
+          <w:b/>
+        </w:rPr>
+        <w:t>Sort Ascending</w:t>
+      </w:r>
+      <w:r>
+        <w:rPr>
+          <w:b/>
+        </w:rPr>
+        <w:t>:</w:t>
+      </w:r>
+    </w:p>
+    <w:p>
+      <w:pPr>
         <w:pStyle w:val="Heading2"/>
       </w:pPr>
-      <w:r>
-        <w:lastRenderedPageBreak/>
+      <w:bookmarkStart w:id="13" w:name="_Toc267248007"/>
+      <w:r>
         <w:t>Tabs tab</w:t>
       </w:r>
+      <w:bookmarkEnd w:id="13"/>
     </w:p>
     <w:p>
       <w:pPr>
@@ -1941,7 +3670,7 @@
         <w:drawing>
           <wp:inline distT="0" distB="0" distL="0" distR="0">
             <wp:extent cx="3629025" cy="5305425"/>
-            <wp:effectExtent l="19050" t="0" r="9525" b="0"/>
+            <wp:effectExtent l="171450" t="133350" r="371475" b="314325"/>
             <wp:docPr id="34" name="Picture 34"/>
             <wp:cNvGraphicFramePr>
               <a:graphicFrameLocks xmlns:a="http://schemas.openxmlformats.org/drawingml/2006/main" noChangeAspect="1"/>
@@ -1970,13 +3699,16 @@
                     <a:prstGeom prst="rect">
                       <a:avLst/>
                     </a:prstGeom>
-                    <a:noFill/>
-                    <a:ln w="9525">
+                    <a:ln>
                       <a:noFill/>
-                      <a:miter lim="800000"/>
-                      <a:headEnd/>
-                      <a:tailEnd/>
                     </a:ln>
+                    <a:effectLst>
+                      <a:outerShdw blurRad="292100" dist="139700" dir="2700000" algn="tl" rotWithShape="0">
+                        <a:srgbClr val="333333">
+                          <a:alpha val="65000"/>
+                        </a:srgbClr>
+                      </a:outerShdw>
+                    </a:effectLst>
                   </pic:spPr>
                 </pic:pic>
               </a:graphicData>
@@ -1989,9 +3721,157 @@
       <w:pPr>
         <w:pStyle w:val="Heading2"/>
       </w:pPr>
+      <w:bookmarkStart w:id="14" w:name="_Toc267248008"/>
+      <w:r>
+        <w:t>FAQ</w:t>
+      </w:r>
+      <w:bookmarkEnd w:id="14"/>
+    </w:p>
+    <w:p>
+      <w:pPr>
+        <w:pStyle w:val="Heading3"/>
+      </w:pPr>
+      <w:r>
+        <w:t>General</w:t>
+      </w:r>
+    </w:p>
+    <w:p>
+      <w:pPr>
+        <w:pStyle w:val="ListParagraph"/>
+        <w:numPr>
+          <w:ilvl w:val="0"/>
+          <w:numId w:val="10"/>
+        </w:numPr>
+      </w:pPr>
+      <w:r>
+        <w:rPr>
+          <w:b/>
+        </w:rPr>
+        <w:t>How do I set Explorer++ as my default file manager?</w:t>
+      </w:r>
+      <w:r>
+        <w:br/>
+        <w:t>To set Explorer++ as the default file manager, open the Options Dialog by selecting Tools-&gt;Options..., and check one of 'Replace Explorer for filesystem folders' or 'Replace Explorer for all folders'. Note that the second option is only available in Windows Vista and later.</w:t>
+      </w:r>
+      <w:r>
+        <w:br/>
+      </w:r>
+      <w:r>
+        <w:lastRenderedPageBreak/>
+        <w:t>To remove Explorer++ as the default manager, check 'Don't replace Explorer'. Remember also that you'll need administrator privileges to set any of these options.</w:t>
+      </w:r>
+    </w:p>
+    <w:p>
+      <w:pPr>
+        <w:pStyle w:val="ListParagraph"/>
+        <w:numPr>
+          <w:ilvl w:val="0"/>
+          <w:numId w:val="10"/>
+        </w:numPr>
+      </w:pPr>
+      <w:r>
+        <w:rPr>
+          <w:b/>
+        </w:rPr>
+        <w:t>Do you accept donations?</w:t>
+      </w:r>
+      <w:r>
+        <w:br/>
+        <w:t>Yes. If you'd like to donate, you can do so by</w:t>
+      </w:r>
+      <w:r>
+        <w:t xml:space="preserve"> sending money through PayP</w:t>
+      </w:r>
+      <w:r>
+        <w:t>al.</w:t>
+      </w:r>
+    </w:p>
+    <w:p>
+      <w:pPr>
+        <w:pStyle w:val="Heading3"/>
+      </w:pPr>
+      <w:r>
+        <w:t>Troubleshooting</w:t>
+      </w:r>
+    </w:p>
+    <w:p>
+      <w:pPr>
+        <w:pStyle w:val="ListParagraph"/>
+        <w:numPr>
+          <w:ilvl w:val="0"/>
+          <w:numId w:val="8"/>
+        </w:numPr>
+        <w:rPr>
+          <w:b/>
+        </w:rPr>
+      </w:pPr>
+      <w:r>
+        <w:rPr>
+          <w:b/>
+        </w:rPr>
+        <w:t>How do I report a bug?</w:t>
+      </w:r>
+      <w:r>
+        <w:rPr>
+          <w:b/>
+        </w:rPr>
+        <w:br/>
+      </w:r>
+      <w:r>
+        <w:t xml:space="preserve">You can </w:t>
+      </w:r>
+      <w:r>
+        <w:t xml:space="preserve">report any bugs by emailing me at </w:t>
+      </w:r>
+      <w:hyperlink r:id="rId13" w:history="1">
+        <w:r>
+          <w:rPr>
+            <w:rStyle w:val="Hyperlink"/>
+          </w:rPr>
+          <w:t>david@explorerplusplus.com</w:t>
+        </w:r>
+      </w:hyperlink>
+      <w:r>
+        <w:t>. Please ensure you include the following information:</w:t>
+      </w:r>
+    </w:p>
+    <w:p>
+      <w:pPr>
+        <w:pStyle w:val="ListParagraph"/>
+        <w:numPr>
+          <w:ilvl w:val="1"/>
+          <w:numId w:val="8"/>
+        </w:numPr>
+        <w:rPr>
+          <w:b/>
+        </w:rPr>
+      </w:pPr>
+      <w:r>
+        <w:t>What actions need to be taken to reproduce the bug.</w:t>
+      </w:r>
+    </w:p>
+    <w:p>
+      <w:pPr>
+        <w:pStyle w:val="Heading3"/>
+      </w:pPr>
+      <w:r>
+        <w:t>Planned features</w:t>
+      </w:r>
+    </w:p>
+    <w:p>
+      <w:r>
+        <w:t>Below is a list of features I have planned for future versions of Explorer++. This list is in no particular order, and should be thought of as a pool of features I plan to bring in to Explorer++.</w:t>
+      </w:r>
+    </w:p>
+    <w:p>
+      <w:pPr>
+        <w:pStyle w:val="Heading2"/>
+      </w:pPr>
+      <w:bookmarkStart w:id="15" w:name="_Toc267248009"/>
       <w:r>
         <w:t>Technical FAQ</w:t>
       </w:r>
+      <w:bookmarkEnd w:id="15"/>
     </w:p>
     <w:p>
       <w:pPr>
@@ -2018,6 +3898,134 @@
       </w:r>
       <w:r>
         <w:t>.</w:t>
+      </w:r>
+    </w:p>
+    <w:p>
+      <w:pPr>
+        <w:pStyle w:val="ListParagraph"/>
+        <w:numPr>
+          <w:ilvl w:val="0"/>
+          <w:numId w:val="4"/>
+        </w:numPr>
+      </w:pPr>
+      <w:r>
+        <w:rPr>
+          <w:b/>
+        </w:rPr>
+        <w:t>How does Explorer++ set itself as the default file manager?</w:t>
+      </w:r>
+      <w:r>
+        <w:br/>
+        <w:t>Within Windows, a few registry keys control which application is run when you open a folder:</w:t>
+      </w:r>
+      <w:r>
+        <w:br/>
+        <w:t>To set itself as the default file manager for filesystem folders, Explorer++ makes the following changes:</w:t>
+      </w:r>
+    </w:p>
+    <w:p>
+      <w:pPr>
+        <w:pStyle w:val="ListParagraph"/>
+        <w:numPr>
+          <w:ilvl w:val="1"/>
+          <w:numId w:val="4"/>
+        </w:numPr>
+        <w:rPr>
+          <w:b/>
+        </w:rPr>
+      </w:pPr>
+      <w:r>
+        <w:rPr>
+          <w:b/>
+        </w:rPr>
+        <w:t>HKEY_CLASSES_ROOT\Directory</w:t>
+      </w:r>
+      <w:r>
+        <w:br/>
+        <w:t xml:space="preserve">Indicates the application to be run when a real, </w:t>
+      </w:r>
+      <w:r>
+        <w:rPr>
+          <w:b/>
+        </w:rPr>
+        <w:t>filesystem</w:t>
+      </w:r>
+      <w:r>
+        <w:t xml:space="preserve"> folder is opened.</w:t>
+      </w:r>
+    </w:p>
+    <w:p>
+      <w:pPr>
+        <w:pStyle w:val="ListParagraph"/>
+        <w:numPr>
+          <w:ilvl w:val="1"/>
+          <w:numId w:val="4"/>
+        </w:numPr>
+      </w:pPr>
+      <w:r>
+        <w:rPr>
+          <w:b/>
+        </w:rPr>
+        <w:t>HKEY_CLASSES_ROOT\Folder</w:t>
+      </w:r>
+      <w:r>
+        <w:rPr>
+          <w:b/>
+        </w:rPr>
+        <w:br/>
+      </w:r>
+      <w:r>
+        <w:t xml:space="preserve">Indicates the application to be run when opening </w:t>
+      </w:r>
+      <w:r>
+        <w:rPr>
+          <w:b/>
+        </w:rPr>
+        <w:t>any</w:t>
+      </w:r>
+      <w:r>
+        <w:t xml:space="preserve"> folder.</w:t>
+      </w:r>
+    </w:p>
+    <w:p>
+      <w:pPr>
+        <w:pStyle w:val="ListParagraph"/>
+        <w:numPr>
+          <w:ilvl w:val="0"/>
+          <w:numId w:val="4"/>
+        </w:numPr>
+      </w:pPr>
+      <w:r>
+        <w:rPr>
+          <w:b/>
+        </w:rPr>
+        <w:t>How does Explorer++ enumerate folders?</w:t>
+      </w:r>
+      <w:r>
+        <w:br/>
+        <w:t xml:space="preserve">Initially, Explorer++ used </w:t>
+      </w:r>
+      <w:hyperlink r:id="rId14" w:history="1">
+        <w:r>
+          <w:rPr>
+            <w:rStyle w:val="Hyperlink"/>
+          </w:rPr>
+          <w:t>FindFirstFile</w:t>
+        </w:r>
+      </w:hyperlink>
+      <w:r>
+        <w:t>/</w:t>
+      </w:r>
+      <w:hyperlink r:id="rId15" w:history="1">
+        <w:r>
+          <w:rPr>
+            <w:rStyle w:val="Hyperlink"/>
+          </w:rPr>
+          <w:t>FindNextFile</w:t>
+        </w:r>
+      </w:hyperlink>
+      <w:r>
+        <w:t xml:space="preserve"> to enumerate items within a directory. Now Explorer++ uses the IShellFolder and IEnumIDList interfaces to enumerate directories.</w:t>
       </w:r>
     </w:p>
     <w:p/>
@@ -2373,6 +4381,458 @@
     </w:lvl>
   </w:abstractNum>
   <w:abstractNum w:abstractNumId="3">
+    <w:nsid w:val="31472D0A"/>
+    <w:multiLevelType w:val="hybridMultilevel"/>
+    <w:tmpl w:val="302A31F4"/>
+    <w:lvl w:ilvl="0" w:tplc="0C090001">
+      <w:start w:val="1"/>
+      <w:numFmt w:val="bullet"/>
+      <w:lvlText w:val=""/>
+      <w:lvlJc w:val="left"/>
+      <w:pPr>
+        <w:ind w:left="720" w:hanging="360"/>
+      </w:pPr>
+      <w:rPr>
+        <w:rFonts w:ascii="Symbol" w:hAnsi="Symbol" w:hint="default"/>
+      </w:rPr>
+    </w:lvl>
+    <w:lvl w:ilvl="1" w:tplc="0C090003" w:tentative="1">
+      <w:start w:val="1"/>
+      <w:numFmt w:val="bullet"/>
+      <w:lvlText w:val="o"/>
+      <w:lvlJc w:val="left"/>
+      <w:pPr>
+        <w:ind w:left="1440" w:hanging="360"/>
+      </w:pPr>
+      <w:rPr>
+        <w:rFonts w:ascii="Courier New" w:hAnsi="Courier New" w:cs="Courier New" w:hint="default"/>
+      </w:rPr>
+    </w:lvl>
+    <w:lvl w:ilvl="2" w:tplc="0C090005" w:tentative="1">
+      <w:start w:val="1"/>
+      <w:numFmt w:val="bullet"/>
+      <w:lvlText w:val=""/>
+      <w:lvlJc w:val="left"/>
+      <w:pPr>
+        <w:ind w:left="2160" w:hanging="360"/>
+      </w:pPr>
+      <w:rPr>
+        <w:rFonts w:ascii="Wingdings" w:hAnsi="Wingdings" w:hint="default"/>
+      </w:rPr>
+    </w:lvl>
+    <w:lvl w:ilvl="3" w:tplc="0C090001" w:tentative="1">
+      <w:start w:val="1"/>
+      <w:numFmt w:val="bullet"/>
+      <w:lvlText w:val=""/>
+      <w:lvlJc w:val="left"/>
+      <w:pPr>
+        <w:ind w:left="2880" w:hanging="360"/>
+      </w:pPr>
+      <w:rPr>
+        <w:rFonts w:ascii="Symbol" w:hAnsi="Symbol" w:hint="default"/>
+      </w:rPr>
+    </w:lvl>
+    <w:lvl w:ilvl="4" w:tplc="0C090003" w:tentative="1">
+      <w:start w:val="1"/>
+      <w:numFmt w:val="bullet"/>
+      <w:lvlText w:val="o"/>
+      <w:lvlJc w:val="left"/>
+      <w:pPr>
+        <w:ind w:left="3600" w:hanging="360"/>
+      </w:pPr>
+      <w:rPr>
+        <w:rFonts w:ascii="Courier New" w:hAnsi="Courier New" w:cs="Courier New" w:hint="default"/>
+      </w:rPr>
+    </w:lvl>
+    <w:lvl w:ilvl="5" w:tplc="0C090005" w:tentative="1">
+      <w:start w:val="1"/>
+      <w:numFmt w:val="bullet"/>
+      <w:lvlText w:val=""/>
+      <w:lvlJc w:val="left"/>
+      <w:pPr>
+        <w:ind w:left="4320" w:hanging="360"/>
+      </w:pPr>
+      <w:rPr>
+        <w:rFonts w:ascii="Wingdings" w:hAnsi="Wingdings" w:hint="default"/>
+      </w:rPr>
+    </w:lvl>
+    <w:lvl w:ilvl="6" w:tplc="0C090001" w:tentative="1">
+      <w:start w:val="1"/>
+      <w:numFmt w:val="bullet"/>
+      <w:lvlText w:val=""/>
+      <w:lvlJc w:val="left"/>
+      <w:pPr>
+        <w:ind w:left="5040" w:hanging="360"/>
+      </w:pPr>
+      <w:rPr>
+        <w:rFonts w:ascii="Symbol" w:hAnsi="Symbol" w:hint="default"/>
+      </w:rPr>
+    </w:lvl>
+    <w:lvl w:ilvl="7" w:tplc="0C090003" w:tentative="1">
+      <w:start w:val="1"/>
+      <w:numFmt w:val="bullet"/>
+      <w:lvlText w:val="o"/>
+      <w:lvlJc w:val="left"/>
+      <w:pPr>
+        <w:ind w:left="5760" w:hanging="360"/>
+      </w:pPr>
+      <w:rPr>
+        <w:rFonts w:ascii="Courier New" w:hAnsi="Courier New" w:cs="Courier New" w:hint="default"/>
+      </w:rPr>
+    </w:lvl>
+    <w:lvl w:ilvl="8" w:tplc="0C090005" w:tentative="1">
+      <w:start w:val="1"/>
+      <w:numFmt w:val="bullet"/>
+      <w:lvlText w:val=""/>
+      <w:lvlJc w:val="left"/>
+      <w:pPr>
+        <w:ind w:left="6480" w:hanging="360"/>
+      </w:pPr>
+      <w:rPr>
+        <w:rFonts w:ascii="Wingdings" w:hAnsi="Wingdings" w:hint="default"/>
+      </w:rPr>
+    </w:lvl>
+  </w:abstractNum>
+  <w:abstractNum w:abstractNumId="4">
+    <w:nsid w:val="3EAE5D23"/>
+    <w:multiLevelType w:val="hybridMultilevel"/>
+    <w:tmpl w:val="BE16DB64"/>
+    <w:lvl w:ilvl="0" w:tplc="0C090001">
+      <w:start w:val="1"/>
+      <w:numFmt w:val="bullet"/>
+      <w:lvlText w:val=""/>
+      <w:lvlJc w:val="left"/>
+      <w:pPr>
+        <w:ind w:left="720" w:hanging="360"/>
+      </w:pPr>
+      <w:rPr>
+        <w:rFonts w:ascii="Symbol" w:hAnsi="Symbol" w:hint="default"/>
+      </w:rPr>
+    </w:lvl>
+    <w:lvl w:ilvl="1" w:tplc="0C090003" w:tentative="1">
+      <w:start w:val="1"/>
+      <w:numFmt w:val="bullet"/>
+      <w:lvlText w:val="o"/>
+      <w:lvlJc w:val="left"/>
+      <w:pPr>
+        <w:ind w:left="1440" w:hanging="360"/>
+      </w:pPr>
+      <w:rPr>
+        <w:rFonts w:ascii="Courier New" w:hAnsi="Courier New" w:cs="Courier New" w:hint="default"/>
+      </w:rPr>
+    </w:lvl>
+    <w:lvl w:ilvl="2" w:tplc="0C090005" w:tentative="1">
+      <w:start w:val="1"/>
+      <w:numFmt w:val="bullet"/>
+      <w:lvlText w:val=""/>
+      <w:lvlJc w:val="left"/>
+      <w:pPr>
+        <w:ind w:left="2160" w:hanging="360"/>
+      </w:pPr>
+      <w:rPr>
+        <w:rFonts w:ascii="Wingdings" w:hAnsi="Wingdings" w:hint="default"/>
+      </w:rPr>
+    </w:lvl>
+    <w:lvl w:ilvl="3" w:tplc="0C090001" w:tentative="1">
+      <w:start w:val="1"/>
+      <w:numFmt w:val="bullet"/>
+      <w:lvlText w:val=""/>
+      <w:lvlJc w:val="left"/>
+      <w:pPr>
+        <w:ind w:left="2880" w:hanging="360"/>
+      </w:pPr>
+      <w:rPr>
+        <w:rFonts w:ascii="Symbol" w:hAnsi="Symbol" w:hint="default"/>
+      </w:rPr>
+    </w:lvl>
+    <w:lvl w:ilvl="4" w:tplc="0C090003" w:tentative="1">
+      <w:start w:val="1"/>
+      <w:numFmt w:val="bullet"/>
+      <w:lvlText w:val="o"/>
+      <w:lvlJc w:val="left"/>
+      <w:pPr>
+        <w:ind w:left="3600" w:hanging="360"/>
+      </w:pPr>
+      <w:rPr>
+        <w:rFonts w:ascii="Courier New" w:hAnsi="Courier New" w:cs="Courier New" w:hint="default"/>
+      </w:rPr>
+    </w:lvl>
+    <w:lvl w:ilvl="5" w:tplc="0C090005" w:tentative="1">
+      <w:start w:val="1"/>
+      <w:numFmt w:val="bullet"/>
+      <w:lvlText w:val=""/>
+      <w:lvlJc w:val="left"/>
+      <w:pPr>
+        <w:ind w:left="4320" w:hanging="360"/>
+      </w:pPr>
+      <w:rPr>
+        <w:rFonts w:ascii="Wingdings" w:hAnsi="Wingdings" w:hint="default"/>
+      </w:rPr>
+    </w:lvl>
+    <w:lvl w:ilvl="6" w:tplc="0C090001" w:tentative="1">
+      <w:start w:val="1"/>
+      <w:numFmt w:val="bullet"/>
+      <w:lvlText w:val=""/>
+      <w:lvlJc w:val="left"/>
+      <w:pPr>
+        <w:ind w:left="5040" w:hanging="360"/>
+      </w:pPr>
+      <w:rPr>
+        <w:rFonts w:ascii="Symbol" w:hAnsi="Symbol" w:hint="default"/>
+      </w:rPr>
+    </w:lvl>
+    <w:lvl w:ilvl="7" w:tplc="0C090003" w:tentative="1">
+      <w:start w:val="1"/>
+      <w:numFmt w:val="bullet"/>
+      <w:lvlText w:val="o"/>
+      <w:lvlJc w:val="left"/>
+      <w:pPr>
+        <w:ind w:left="5760" w:hanging="360"/>
+      </w:pPr>
+      <w:rPr>
+        <w:rFonts w:ascii="Courier New" w:hAnsi="Courier New" w:cs="Courier New" w:hint="default"/>
+      </w:rPr>
+    </w:lvl>
+    <w:lvl w:ilvl="8" w:tplc="0C090005" w:tentative="1">
+      <w:start w:val="1"/>
+      <w:numFmt w:val="bullet"/>
+      <w:lvlText w:val=""/>
+      <w:lvlJc w:val="left"/>
+      <w:pPr>
+        <w:ind w:left="6480" w:hanging="360"/>
+      </w:pPr>
+      <w:rPr>
+        <w:rFonts w:ascii="Wingdings" w:hAnsi="Wingdings" w:hint="default"/>
+      </w:rPr>
+    </w:lvl>
+  </w:abstractNum>
+  <w:abstractNum w:abstractNumId="5">
+    <w:nsid w:val="41F637D3"/>
+    <w:multiLevelType w:val="hybridMultilevel"/>
+    <w:tmpl w:val="B990685A"/>
+    <w:lvl w:ilvl="0" w:tplc="0C090001">
+      <w:start w:val="1"/>
+      <w:numFmt w:val="bullet"/>
+      <w:lvlText w:val=""/>
+      <w:lvlJc w:val="left"/>
+      <w:pPr>
+        <w:ind w:left="720" w:hanging="360"/>
+      </w:pPr>
+      <w:rPr>
+        <w:rFonts w:ascii="Symbol" w:hAnsi="Symbol" w:hint="default"/>
+      </w:rPr>
+    </w:lvl>
+    <w:lvl w:ilvl="1" w:tplc="0C090003">
+      <w:start w:val="1"/>
+      <w:numFmt w:val="bullet"/>
+      <w:lvlText w:val="o"/>
+      <w:lvlJc w:val="left"/>
+      <w:pPr>
+        <w:ind w:left="1440" w:hanging="360"/>
+      </w:pPr>
+      <w:rPr>
+        <w:rFonts w:ascii="Courier New" w:hAnsi="Courier New" w:cs="Courier New" w:hint="default"/>
+      </w:rPr>
+    </w:lvl>
+    <w:lvl w:ilvl="2" w:tplc="0C090005" w:tentative="1">
+      <w:start w:val="1"/>
+      <w:numFmt w:val="bullet"/>
+      <w:lvlText w:val=""/>
+      <w:lvlJc w:val="left"/>
+      <w:pPr>
+        <w:ind w:left="2160" w:hanging="360"/>
+      </w:pPr>
+      <w:rPr>
+        <w:rFonts w:ascii="Wingdings" w:hAnsi="Wingdings" w:hint="default"/>
+      </w:rPr>
+    </w:lvl>
+    <w:lvl w:ilvl="3" w:tplc="0C090001" w:tentative="1">
+      <w:start w:val="1"/>
+      <w:numFmt w:val="bullet"/>
+      <w:lvlText w:val=""/>
+      <w:lvlJc w:val="left"/>
+      <w:pPr>
+        <w:ind w:left="2880" w:hanging="360"/>
+      </w:pPr>
+      <w:rPr>
+        <w:rFonts w:ascii="Symbol" w:hAnsi="Symbol" w:hint="default"/>
+      </w:rPr>
+    </w:lvl>
+    <w:lvl w:ilvl="4" w:tplc="0C090003" w:tentative="1">
+      <w:start w:val="1"/>
+      <w:numFmt w:val="bullet"/>
+      <w:lvlText w:val="o"/>
+      <w:lvlJc w:val="left"/>
+      <w:pPr>
+        <w:ind w:left="3600" w:hanging="360"/>
+      </w:pPr>
+      <w:rPr>
+        <w:rFonts w:ascii="Courier New" w:hAnsi="Courier New" w:cs="Courier New" w:hint="default"/>
+      </w:rPr>
+    </w:lvl>
+    <w:lvl w:ilvl="5" w:tplc="0C090005" w:tentative="1">
+      <w:start w:val="1"/>
+      <w:numFmt w:val="bullet"/>
+      <w:lvlText w:val=""/>
+      <w:lvlJc w:val="left"/>
+      <w:pPr>
+        <w:ind w:left="4320" w:hanging="360"/>
+      </w:pPr>
+      <w:rPr>
+        <w:rFonts w:ascii="Wingdings" w:hAnsi="Wingdings" w:hint="default"/>
+      </w:rPr>
+    </w:lvl>
+    <w:lvl w:ilvl="6" w:tplc="0C090001" w:tentative="1">
+      <w:start w:val="1"/>
+      <w:numFmt w:val="bullet"/>
+      <w:lvlText w:val=""/>
+      <w:lvlJc w:val="left"/>
+      <w:pPr>
+        <w:ind w:left="5040" w:hanging="360"/>
+      </w:pPr>
+      <w:rPr>
+        <w:rFonts w:ascii="Symbol" w:hAnsi="Symbol" w:hint="default"/>
+      </w:rPr>
+    </w:lvl>
+    <w:lvl w:ilvl="7" w:tplc="0C090003" w:tentative="1">
+      <w:start w:val="1"/>
+      <w:numFmt w:val="bullet"/>
+      <w:lvlText w:val="o"/>
+      <w:lvlJc w:val="left"/>
+      <w:pPr>
+        <w:ind w:left="5760" w:hanging="360"/>
+      </w:pPr>
+      <w:rPr>
+        <w:rFonts w:ascii="Courier New" w:hAnsi="Courier New" w:cs="Courier New" w:hint="default"/>
+      </w:rPr>
+    </w:lvl>
+    <w:lvl w:ilvl="8" w:tplc="0C090005" w:tentative="1">
+      <w:start w:val="1"/>
+      <w:numFmt w:val="bullet"/>
+      <w:lvlText w:val=""/>
+      <w:lvlJc w:val="left"/>
+      <w:pPr>
+        <w:ind w:left="6480" w:hanging="360"/>
+      </w:pPr>
+      <w:rPr>
+        <w:rFonts w:ascii="Wingdings" w:hAnsi="Wingdings" w:hint="default"/>
+      </w:rPr>
+    </w:lvl>
+  </w:abstractNum>
+  <w:abstractNum w:abstractNumId="6">
+    <w:nsid w:val="5AF52F81"/>
+    <w:multiLevelType w:val="hybridMultilevel"/>
+    <w:tmpl w:val="68342184"/>
+    <w:lvl w:ilvl="0" w:tplc="0C090001">
+      <w:start w:val="1"/>
+      <w:numFmt w:val="bullet"/>
+      <w:lvlText w:val=""/>
+      <w:lvlJc w:val="left"/>
+      <w:pPr>
+        <w:ind w:left="720" w:hanging="360"/>
+      </w:pPr>
+      <w:rPr>
+        <w:rFonts w:ascii="Symbol" w:hAnsi="Symbol" w:hint="default"/>
+      </w:rPr>
+    </w:lvl>
+    <w:lvl w:ilvl="1" w:tplc="0C090003" w:tentative="1">
+      <w:start w:val="1"/>
+      <w:numFmt w:val="bullet"/>
+      <w:lvlText w:val="o"/>
+      <w:lvlJc w:val="left"/>
+      <w:pPr>
+        <w:ind w:left="1440" w:hanging="360"/>
+      </w:pPr>
+      <w:rPr>
+        <w:rFonts w:ascii="Courier New" w:hAnsi="Courier New" w:cs="Courier New" w:hint="default"/>
+      </w:rPr>
+    </w:lvl>
+    <w:lvl w:ilvl="2" w:tplc="0C090005" w:tentative="1">
+      <w:start w:val="1"/>
+      <w:numFmt w:val="bullet"/>
+      <w:lvlText w:val=""/>
+      <w:lvlJc w:val="left"/>
+      <w:pPr>
+        <w:ind w:left="2160" w:hanging="360"/>
+      </w:pPr>
+      <w:rPr>
+        <w:rFonts w:ascii="Wingdings" w:hAnsi="Wingdings" w:hint="default"/>
+      </w:rPr>
+    </w:lvl>
+    <w:lvl w:ilvl="3" w:tplc="0C090001" w:tentative="1">
+      <w:start w:val="1"/>
+      <w:numFmt w:val="bullet"/>
+      <w:lvlText w:val=""/>
+      <w:lvlJc w:val="left"/>
+      <w:pPr>
+        <w:ind w:left="2880" w:hanging="360"/>
+      </w:pPr>
+      <w:rPr>
+        <w:rFonts w:ascii="Symbol" w:hAnsi="Symbol" w:hint="default"/>
+      </w:rPr>
+    </w:lvl>
+    <w:lvl w:ilvl="4" w:tplc="0C090003" w:tentative="1">
+      <w:start w:val="1"/>
+      <w:numFmt w:val="bullet"/>
+      <w:lvlText w:val="o"/>
+      <w:lvlJc w:val="left"/>
+      <w:pPr>
+        <w:ind w:left="3600" w:hanging="360"/>
+      </w:pPr>
+      <w:rPr>
+        <w:rFonts w:ascii="Courier New" w:hAnsi="Courier New" w:cs="Courier New" w:hint="default"/>
+      </w:rPr>
+    </w:lvl>
+    <w:lvl w:ilvl="5" w:tplc="0C090005" w:tentative="1">
+      <w:start w:val="1"/>
+      <w:numFmt w:val="bullet"/>
+      <w:lvlText w:val=""/>
+      <w:lvlJc w:val="left"/>
+      <w:pPr>
+        <w:ind w:left="4320" w:hanging="360"/>
+      </w:pPr>
+      <w:rPr>
+        <w:rFonts w:ascii="Wingdings" w:hAnsi="Wingdings" w:hint="default"/>
+      </w:rPr>
+    </w:lvl>
+    <w:lvl w:ilvl="6" w:tplc="0C090001" w:tentative="1">
+      <w:start w:val="1"/>
+      <w:numFmt w:val="bullet"/>
+      <w:lvlText w:val=""/>
+      <w:lvlJc w:val="left"/>
+      <w:pPr>
+        <w:ind w:left="5040" w:hanging="360"/>
+      </w:pPr>
+      <w:rPr>
+        <w:rFonts w:ascii="Symbol" w:hAnsi="Symbol" w:hint="default"/>
+      </w:rPr>
+    </w:lvl>
+    <w:lvl w:ilvl="7" w:tplc="0C090003" w:tentative="1">
+      <w:start w:val="1"/>
+      <w:numFmt w:val="bullet"/>
+      <w:lvlText w:val="o"/>
+      <w:lvlJc w:val="left"/>
+      <w:pPr>
+        <w:ind w:left="5760" w:hanging="360"/>
+      </w:pPr>
+      <w:rPr>
+        <w:rFonts w:ascii="Courier New" w:hAnsi="Courier New" w:cs="Courier New" w:hint="default"/>
+      </w:rPr>
+    </w:lvl>
+    <w:lvl w:ilvl="8" w:tplc="0C090005" w:tentative="1">
+      <w:start w:val="1"/>
+      <w:numFmt w:val="bullet"/>
+      <w:lvlText w:val=""/>
+      <w:lvlJc w:val="left"/>
+      <w:pPr>
+        <w:ind w:left="6480" w:hanging="360"/>
+      </w:pPr>
+      <w:rPr>
+        <w:rFonts w:ascii="Wingdings" w:hAnsi="Wingdings" w:hint="default"/>
+      </w:rPr>
+    </w:lvl>
+  </w:abstractNum>
+  <w:abstractNum w:abstractNumId="7">
     <w:nsid w:val="5B923941"/>
     <w:multiLevelType w:val="hybridMultilevel"/>
     <w:tmpl w:val="6EFE6FA0"/>
@@ -2485,7 +4945,120 @@
       </w:rPr>
     </w:lvl>
   </w:abstractNum>
-  <w:abstractNum w:abstractNumId="4">
+  <w:abstractNum w:abstractNumId="8">
+    <w:nsid w:val="610724C0"/>
+    <w:multiLevelType w:val="hybridMultilevel"/>
+    <w:tmpl w:val="251E74C6"/>
+    <w:lvl w:ilvl="0" w:tplc="0C090001">
+      <w:start w:val="1"/>
+      <w:numFmt w:val="bullet"/>
+      <w:lvlText w:val=""/>
+      <w:lvlJc w:val="left"/>
+      <w:pPr>
+        <w:ind w:left="720" w:hanging="360"/>
+      </w:pPr>
+      <w:rPr>
+        <w:rFonts w:ascii="Symbol" w:hAnsi="Symbol" w:hint="default"/>
+      </w:rPr>
+    </w:lvl>
+    <w:lvl w:ilvl="1" w:tplc="0C090003">
+      <w:start w:val="1"/>
+      <w:numFmt w:val="bullet"/>
+      <w:lvlText w:val="o"/>
+      <w:lvlJc w:val="left"/>
+      <w:pPr>
+        <w:ind w:left="1440" w:hanging="360"/>
+      </w:pPr>
+      <w:rPr>
+        <w:rFonts w:ascii="Courier New" w:hAnsi="Courier New" w:cs="Courier New" w:hint="default"/>
+      </w:rPr>
+    </w:lvl>
+    <w:lvl w:ilvl="2" w:tplc="0C090005" w:tentative="1">
+      <w:start w:val="1"/>
+      <w:numFmt w:val="bullet"/>
+      <w:lvlText w:val=""/>
+      <w:lvlJc w:val="left"/>
+      <w:pPr>
+        <w:ind w:left="2160" w:hanging="360"/>
+      </w:pPr>
+      <w:rPr>
+        <w:rFonts w:ascii="Wingdings" w:hAnsi="Wingdings" w:hint="default"/>
+      </w:rPr>
+    </w:lvl>
+    <w:lvl w:ilvl="3" w:tplc="0C090001" w:tentative="1">
+      <w:start w:val="1"/>
+      <w:numFmt w:val="bullet"/>
+      <w:lvlText w:val=""/>
+      <w:lvlJc w:val="left"/>
+      <w:pPr>
+        <w:ind w:left="2880" w:hanging="360"/>
+      </w:pPr>
+      <w:rPr>
+        <w:rFonts w:ascii="Symbol" w:hAnsi="Symbol" w:hint="default"/>
+      </w:rPr>
+    </w:lvl>
+    <w:lvl w:ilvl="4" w:tplc="0C090003" w:tentative="1">
+      <w:start w:val="1"/>
+      <w:numFmt w:val="bullet"/>
+      <w:lvlText w:val="o"/>
+      <w:lvlJc w:val="left"/>
+      <w:pPr>
+        <w:ind w:left="3600" w:hanging="360"/>
+      </w:pPr>
+      <w:rPr>
+        <w:rFonts w:ascii="Courier New" w:hAnsi="Courier New" w:cs="Courier New" w:hint="default"/>
+      </w:rPr>
+    </w:lvl>
+    <w:lvl w:ilvl="5" w:tplc="0C090005" w:tentative="1">
+      <w:start w:val="1"/>
+      <w:numFmt w:val="bullet"/>
+      <w:lvlText w:val=""/>
+      <w:lvlJc w:val="left"/>
+      <w:pPr>
+        <w:ind w:left="4320" w:hanging="360"/>
+      </w:pPr>
+      <w:rPr>
+        <w:rFonts w:ascii="Wingdings" w:hAnsi="Wingdings" w:hint="default"/>
+      </w:rPr>
+    </w:lvl>
+    <w:lvl w:ilvl="6" w:tplc="0C090001" w:tentative="1">
+      <w:start w:val="1"/>
+      <w:numFmt w:val="bullet"/>
+      <w:lvlText w:val=""/>
+      <w:lvlJc w:val="left"/>
+      <w:pPr>
+        <w:ind w:left="5040" w:hanging="360"/>
+      </w:pPr>
+      <w:rPr>
+        <w:rFonts w:ascii="Symbol" w:hAnsi="Symbol" w:hint="default"/>
+      </w:rPr>
+    </w:lvl>
+    <w:lvl w:ilvl="7" w:tplc="0C090003" w:tentative="1">
+      <w:start w:val="1"/>
+      <w:numFmt w:val="bullet"/>
+      <w:lvlText w:val="o"/>
+      <w:lvlJc w:val="left"/>
+      <w:pPr>
+        <w:ind w:left="5760" w:hanging="360"/>
+      </w:pPr>
+      <w:rPr>
+        <w:rFonts w:ascii="Courier New" w:hAnsi="Courier New" w:cs="Courier New" w:hint="default"/>
+      </w:rPr>
+    </w:lvl>
+    <w:lvl w:ilvl="8" w:tplc="0C090005" w:tentative="1">
+      <w:start w:val="1"/>
+      <w:numFmt w:val="bullet"/>
+      <w:lvlText w:val=""/>
+      <w:lvlJc w:val="left"/>
+      <w:pPr>
+        <w:ind w:left="6480" w:hanging="360"/>
+      </w:pPr>
+      <w:rPr>
+        <w:rFonts w:ascii="Wingdings" w:hAnsi="Wingdings" w:hint="default"/>
+      </w:rPr>
+    </w:lvl>
+  </w:abstractNum>
+  <w:abstractNum w:abstractNumId="9">
     <w:nsid w:val="7C6F0C6A"/>
     <w:multiLevelType w:val="hybridMultilevel"/>
     <w:tmpl w:val="55FC2DAA"/>
@@ -2599,19 +5172,34 @@
     </w:lvl>
   </w:abstractNum>
   <w:num w:numId="1">
-    <w:abstractNumId w:val="4"/>
+    <w:abstractNumId w:val="9"/>
   </w:num>
   <w:num w:numId="2">
     <w:abstractNumId w:val="1"/>
   </w:num>
   <w:num w:numId="3">
-    <w:abstractNumId w:val="3"/>
+    <w:abstractNumId w:val="7"/>
   </w:num>
   <w:num w:numId="4">
     <w:abstractNumId w:val="2"/>
   </w:num>
   <w:num w:numId="5">
     <w:abstractNumId w:val="0"/>
+  </w:num>
+  <w:num w:numId="6">
+    <w:abstractNumId w:val="3"/>
+  </w:num>
+  <w:num w:numId="7">
+    <w:abstractNumId w:val="8"/>
+  </w:num>
+  <w:num w:numId="8">
+    <w:abstractNumId w:val="5"/>
+  </w:num>
+  <w:num w:numId="9">
+    <w:abstractNumId w:val="6"/>
+  </w:num>
+  <w:num w:numId="10">
+    <w:abstractNumId w:val="4"/>
   </w:num>
 </w:numbering>
 </file>
@@ -2849,7 +5437,6 @@
   <w:style w:type="character" w:default="1" w:styleId="DefaultParagraphFont">
     <w:name w:val="Default Paragraph Font"/>
     <w:uiPriority w:val="1"/>
-    <w:semiHidden/>
     <w:unhideWhenUsed/>
   </w:style>
   <w:style w:type="table" w:default="1" w:styleId="TableNormal">
@@ -2983,6 +5570,71 @@
       <w:bCs/>
       <w:color w:val="4F81BD" w:themeColor="accent1"/>
     </w:rPr>
+  </w:style>
+  <w:style w:type="character" w:styleId="Hyperlink">
+    <w:name w:val="Hyperlink"/>
+    <w:basedOn w:val="DefaultParagraphFont"/>
+    <w:uiPriority w:val="99"/>
+    <w:unhideWhenUsed/>
+    <w:rsid w:val="007D3CEE"/>
+    <w:rPr>
+      <w:color w:val="0000FF" w:themeColor="hyperlink"/>
+      <w:u w:val="single"/>
+    </w:rPr>
+  </w:style>
+  <w:style w:type="paragraph" w:styleId="TOCHeading">
+    <w:name w:val="TOC Heading"/>
+    <w:basedOn w:val="Heading1"/>
+    <w:next w:val="Normal"/>
+    <w:uiPriority w:val="39"/>
+    <w:semiHidden/>
+    <w:unhideWhenUsed/>
+    <w:qFormat/>
+    <w:rsid w:val="0026596A"/>
+    <w:pPr>
+      <w:outlineLvl w:val="9"/>
+    </w:pPr>
+    <w:rPr>
+      <w:lang w:val="en-US"/>
+    </w:rPr>
+  </w:style>
+  <w:style w:type="paragraph" w:styleId="TOC1">
+    <w:name w:val="toc 1"/>
+    <w:basedOn w:val="Normal"/>
+    <w:next w:val="Normal"/>
+    <w:autoRedefine/>
+    <w:uiPriority w:val="39"/>
+    <w:unhideWhenUsed/>
+    <w:rsid w:val="0026596A"/>
+    <w:pPr>
+      <w:spacing w:after="100"/>
+    </w:pPr>
+  </w:style>
+  <w:style w:type="paragraph" w:styleId="TOC2">
+    <w:name w:val="toc 2"/>
+    <w:basedOn w:val="Normal"/>
+    <w:next w:val="Normal"/>
+    <w:autoRedefine/>
+    <w:uiPriority w:val="39"/>
+    <w:unhideWhenUsed/>
+    <w:rsid w:val="0026596A"/>
+    <w:pPr>
+      <w:spacing w:after="100"/>
+      <w:ind w:left="220"/>
+    </w:pPr>
+  </w:style>
+  <w:style w:type="paragraph" w:styleId="TOC3">
+    <w:name w:val="toc 3"/>
+    <w:basedOn w:val="Normal"/>
+    <w:next w:val="Normal"/>
+    <w:autoRedefine/>
+    <w:uiPriority w:val="39"/>
+    <w:unhideWhenUsed/>
+    <w:rsid w:val="0026596A"/>
+    <w:pPr>
+      <w:spacing w:after="100"/>
+      <w:ind w:left="440"/>
+    </w:pPr>
   </w:style>
 </w:styles>
 </file>
@@ -3275,7 +5927,7 @@
 </file>
 
 <file path=customXml/itemProps1.xml><?xml version="1.0" encoding="utf-8"?>
-<ds:datastoreItem xmlns:ds="http://schemas.openxmlformats.org/officeDocument/2006/customXml" ds:itemID="{AA591E8E-F444-4CF9-B770-376F026A3ADE}">
+<ds:datastoreItem xmlns:ds="http://schemas.openxmlformats.org/officeDocument/2006/customXml" ds:itemID="{5692CCBB-BA48-4728-9BEF-94BE3280C351}">
   <ds:schemaRefs>
     <ds:schemaRef ds:uri="http://schemas.openxmlformats.org/officeDocument/2006/bibliography"/>
   </ds:schemaRefs>

</xml_diff>